<commit_message>
When adapting grids to FAVE included Receiver textgrids in output.
</commit_message>
<xml_diff>
--- a/master.docx
+++ b/master.docx
@@ -6,11 +6,15 @@
       <w:pPr>
         <w:rPr>
           <w:b/>
-        </w:rPr>
-      </w:pPr>
-      <w:r>
-        <w:rPr>
-          <w:b/>
+          <w:sz w:val="22"/>
+          <w:szCs w:val="22"/>
+        </w:rPr>
+      </w:pPr>
+      <w:r>
+        <w:rPr>
+          <w:b/>
+          <w:sz w:val="22"/>
+          <w:szCs w:val="22"/>
         </w:rPr>
         <w:t>Folder structure</w:t>
       </w:r>
@@ -18,249 +22,1114 @@
     <w:p>
       <w:pPr>
         <w:ind w:left="720" w:hanging="720"/>
-      </w:pPr>
-      <w:r>
+        <w:rPr>
+          <w:sz w:val="22"/>
+          <w:szCs w:val="22"/>
+        </w:rPr>
+      </w:pPr>
+      <w:r>
+        <w:rPr>
+          <w:b/>
+          <w:sz w:val="22"/>
+          <w:szCs w:val="22"/>
+        </w:rPr>
         <w:t>grids_phrase_corrected_not_FAVE_ready</w:t>
       </w:r>
       <w:r>
+        <w:rPr>
+          <w:sz w:val="22"/>
+          <w:szCs w:val="22"/>
+        </w:rPr>
         <w:t xml:space="preserve"> : handsegmented .TextGrid from experiment 1</w:t>
       </w:r>
     </w:p>
     <w:p>
       <w:pPr>
         <w:ind w:left="720" w:hanging="720"/>
-      </w:pPr>
-    </w:p>
-    <w:p>
-      <w:pPr>
-        <w:ind w:left="720" w:hanging="720"/>
-      </w:pPr>
-      <w:r>
-        <w:t xml:space="preserve">FAVE_formatted: files .TextGrid resulting from </w:t>
-      </w:r>
-      <w:r>
+        <w:rPr>
+          <w:sz w:val="22"/>
+          <w:szCs w:val="22"/>
+        </w:rPr>
+      </w:pPr>
+    </w:p>
+    <w:p>
+      <w:pPr>
+        <w:ind w:left="720" w:hanging="720"/>
+        <w:rPr>
+          <w:sz w:val="22"/>
+          <w:szCs w:val="22"/>
+        </w:rPr>
+      </w:pPr>
+      <w:r>
+        <w:rPr>
+          <w:b/>
+          <w:sz w:val="22"/>
+          <w:szCs w:val="22"/>
+        </w:rPr>
+        <w:t>FAVE_formatted</w:t>
+      </w:r>
+      <w:r>
+        <w:rPr>
+          <w:sz w:val="22"/>
+          <w:szCs w:val="22"/>
+        </w:rPr>
+        <w:t xml:space="preserve">: </w:t>
+      </w:r>
+      <w:r>
+        <w:rPr>
+          <w:sz w:val="22"/>
+          <w:szCs w:val="22"/>
+        </w:rPr>
+        <w:t xml:space="preserve">folder, contains </w:t>
+      </w:r>
+      <w:r>
+        <w:rPr>
+          <w:i/>
+          <w:sz w:val="22"/>
+          <w:szCs w:val="22"/>
+        </w:rPr>
+        <w:t>folders</w:t>
+      </w:r>
+      <w:r>
+        <w:rPr>
+          <w:sz w:val="22"/>
+          <w:szCs w:val="22"/>
+        </w:rPr>
+        <w:t xml:space="preserve"> with output .TextGrid files from  </w:t>
+      </w:r>
+      <w:r>
+        <w:rPr>
+          <w:sz w:val="22"/>
+          <w:szCs w:val="22"/>
+        </w:rPr>
         <w:t>adapting_toFave_TextGrids_formant.m</w:t>
       </w:r>
-      <w:r>
+    </w:p>
+    <w:p>
+      <w:pPr>
+        <w:ind w:left="720" w:hanging="720"/>
+        <w:rPr>
+          <w:sz w:val="22"/>
+          <w:szCs w:val="22"/>
+        </w:rPr>
+      </w:pPr>
+      <w:r>
+        <w:rPr>
+          <w:b/>
+          <w:sz w:val="22"/>
+          <w:szCs w:val="22"/>
+        </w:rPr>
+        <w:tab/>
+      </w:r>
+      <w:r>
+        <w:rPr>
+          <w:b/>
+          <w:sz w:val="22"/>
+          <w:szCs w:val="22"/>
+        </w:rPr>
+        <w:tab/>
+      </w:r>
+      <w:r>
+        <w:rPr>
+          <w:b/>
+          <w:sz w:val="22"/>
+          <w:szCs w:val="22"/>
+        </w:rPr>
+        <w:t>FAVE_formatted</w:t>
+      </w:r>
+      <w:r>
+        <w:rPr>
+          <w:b/>
+          <w:sz w:val="22"/>
+          <w:szCs w:val="22"/>
+        </w:rPr>
+        <w:t xml:space="preserve">/FAVE_giver: </w:t>
+      </w:r>
+      <w:r>
+        <w:rPr>
+          <w:sz w:val="22"/>
+          <w:szCs w:val="22"/>
+        </w:rPr>
+        <w:t>folder, output .TextGrid for giver only.</w:t>
+      </w:r>
+    </w:p>
+    <w:p>
+      <w:pPr>
+        <w:ind w:left="720" w:hanging="720"/>
+        <w:rPr>
+          <w:sz w:val="22"/>
+          <w:szCs w:val="22"/>
+        </w:rPr>
+      </w:pPr>
+      <w:r>
+        <w:rPr>
+          <w:sz w:val="22"/>
+          <w:szCs w:val="22"/>
+        </w:rPr>
+        <w:tab/>
+      </w:r>
+      <w:r>
+        <w:rPr>
+          <w:sz w:val="22"/>
+          <w:szCs w:val="22"/>
+        </w:rPr>
+        <w:tab/>
+      </w:r>
+      <w:r>
+        <w:rPr>
+          <w:b/>
+          <w:sz w:val="22"/>
+          <w:szCs w:val="22"/>
+        </w:rPr>
+        <w:t>FAVE_formatted</w:t>
+      </w:r>
+      <w:r>
+        <w:rPr>
+          <w:b/>
+          <w:sz w:val="22"/>
+          <w:szCs w:val="22"/>
+        </w:rPr>
+        <w:t xml:space="preserve">/FAVE_rcver: </w:t>
+      </w:r>
+      <w:r>
+        <w:rPr>
+          <w:sz w:val="22"/>
+          <w:szCs w:val="22"/>
+        </w:rPr>
+        <w:t>folder, output .TextGrid for receiver only.</w:t>
+      </w:r>
+    </w:p>
+    <w:p>
+      <w:pPr>
+        <w:ind w:left="720" w:hanging="720"/>
+        <w:rPr>
+          <w:sz w:val="22"/>
+          <w:szCs w:val="22"/>
+        </w:rPr>
+      </w:pPr>
+    </w:p>
+    <w:p>
+      <w:pPr>
+        <w:ind w:left="720" w:hanging="720"/>
+        <w:rPr>
+          <w:sz w:val="22"/>
+          <w:szCs w:val="22"/>
+        </w:rPr>
+      </w:pPr>
+    </w:p>
+    <w:p>
+      <w:pPr>
+        <w:ind w:left="720" w:hanging="720"/>
+        <w:rPr>
+          <w:sz w:val="22"/>
+          <w:szCs w:val="22"/>
+        </w:rPr>
+      </w:pPr>
+    </w:p>
+    <w:p>
+      <w:pPr>
+        <w:rPr>
+          <w:b/>
+          <w:sz w:val="22"/>
+          <w:szCs w:val="22"/>
+        </w:rPr>
+      </w:pPr>
+      <w:r>
+        <w:rPr>
+          <w:b/>
+          <w:sz w:val="22"/>
+          <w:szCs w:val="22"/>
+        </w:rPr>
+        <w:t>Part 1. Formant reading</w:t>
+      </w:r>
+    </w:p>
+    <w:p>
+      <w:pPr>
+        <w:rPr>
+          <w:sz w:val="22"/>
+          <w:szCs w:val="22"/>
+        </w:rPr>
+      </w:pPr>
+    </w:p>
+    <w:p>
+      <w:pPr>
+        <w:rPr>
+          <w:sz w:val="22"/>
+          <w:szCs w:val="22"/>
+        </w:rPr>
+      </w:pPr>
+      <w:r>
+        <w:rPr>
+          <w:sz w:val="22"/>
+          <w:szCs w:val="22"/>
+        </w:rPr>
+        <w:t>1 - Checking for typos in segmentation and adapting .TextGrids to FAVE format:</w:t>
+      </w:r>
+    </w:p>
+    <w:p>
+      <w:pPr>
+        <w:rPr>
+          <w:sz w:val="22"/>
+          <w:szCs w:val="22"/>
+        </w:rPr>
+      </w:pPr>
+    </w:p>
+    <w:p>
+      <w:pPr>
+        <w:ind w:left="720" w:hanging="720"/>
+        <w:rPr>
+          <w:sz w:val="22"/>
+          <w:szCs w:val="22"/>
+        </w:rPr>
+      </w:pPr>
+      <w:r>
+        <w:rPr>
+          <w:b/>
+          <w:sz w:val="22"/>
+          <w:szCs w:val="22"/>
+        </w:rPr>
+        <w:t>adapting_toFave_TextGrids_formant.m</w:t>
+      </w:r>
+      <w:r>
+        <w:rPr>
+          <w:sz w:val="22"/>
+          <w:szCs w:val="22"/>
+        </w:rPr>
+        <w:t xml:space="preserve">  : </w:t>
+      </w:r>
+      <w:r>
+        <w:rPr>
+          <w:sz w:val="22"/>
+          <w:szCs w:val="22"/>
+        </w:rPr>
+        <w:t>reads .TextGrids as the result from handsegmentation, and turns them into a format expected by FAVE.</w:t>
+      </w:r>
+    </w:p>
+    <w:p>
+      <w:pPr>
+        <w:ind w:left="720" w:hanging="720"/>
+        <w:rPr>
+          <w:sz w:val="22"/>
+          <w:szCs w:val="22"/>
+        </w:rPr>
+      </w:pPr>
+      <w:r>
+        <w:rPr>
+          <w:sz w:val="22"/>
+          <w:szCs w:val="22"/>
+        </w:rPr>
+        <w:tab/>
+      </w:r>
+    </w:p>
+    <w:p>
+      <w:pPr>
+        <w:ind w:left="720"/>
+        <w:rPr>
+          <w:i/>
+          <w:sz w:val="22"/>
+          <w:szCs w:val="22"/>
+        </w:rPr>
+      </w:pPr>
+      <w:r>
+        <w:rPr>
+          <w:i/>
+          <w:sz w:val="22"/>
+          <w:szCs w:val="22"/>
+        </w:rPr>
+        <w:t>folders</w:t>
+      </w:r>
+    </w:p>
+    <w:p>
+      <w:pPr>
+        <w:ind w:left="720" w:hanging="720"/>
+        <w:rPr>
+          <w:sz w:val="22"/>
+          <w:szCs w:val="22"/>
+        </w:rPr>
+      </w:pPr>
+      <w:r>
+        <w:rPr>
+          <w:sz w:val="22"/>
+          <w:szCs w:val="22"/>
+        </w:rPr>
+        <w:tab/>
+      </w:r>
+      <w:r>
+        <w:rPr>
+          <w:b/>
+          <w:sz w:val="22"/>
+          <w:szCs w:val="22"/>
+        </w:rPr>
+        <w:t>grids_phrase_corrected_not_FAVE_ready</w:t>
+      </w:r>
+      <w:r>
+        <w:rPr>
+          <w:sz w:val="22"/>
+          <w:szCs w:val="22"/>
+        </w:rPr>
+        <w:t xml:space="preserve">: folder, </w:t>
+      </w:r>
+      <w:r>
+        <w:rPr>
+          <w:sz w:val="22"/>
+          <w:szCs w:val="22"/>
+        </w:rPr>
+        <w:t>handsegmented .TextGrid from experiment 1</w:t>
+      </w:r>
+      <w:r>
+        <w:rPr>
+          <w:sz w:val="22"/>
+          <w:szCs w:val="22"/>
+        </w:rPr>
         <w:t>.</w:t>
       </w:r>
     </w:p>
     <w:p>
       <w:pPr>
-        <w:ind w:left="720"/>
-      </w:pPr>
-      <w:r>
-        <w:t>Used by:</w:t>
-      </w:r>
-    </w:p>
-    <w:p>
-      <w:pPr>
-        <w:ind w:left="720" w:hanging="720"/>
-      </w:pPr>
-    </w:p>
-    <w:p>
-      <w:pPr>
-        <w:ind w:left="720" w:hanging="720"/>
-      </w:pPr>
-    </w:p>
-    <w:p>
-      <w:pPr>
-        <w:ind w:left="720" w:hanging="720"/>
-      </w:pPr>
-    </w:p>
-    <w:p>
-      <w:pPr>
-        <w:rPr>
-          <w:b/>
-        </w:rPr>
-      </w:pPr>
-      <w:r>
-        <w:rPr>
-          <w:b/>
-        </w:rPr>
-        <w:t>Part 1. Formant reading</w:t>
-      </w:r>
-    </w:p>
-    <w:p>
-      <w:pPr>
-        <w:ind w:left="720" w:hanging="720"/>
-      </w:pPr>
-      <w:r>
-        <w:rPr>
-          <w:b/>
+        <w:ind w:left="720" w:hanging="720"/>
+        <w:rPr>
+          <w:sz w:val="22"/>
+          <w:szCs w:val="22"/>
+        </w:rPr>
+      </w:pPr>
+    </w:p>
+    <w:p>
+      <w:pPr>
+        <w:ind w:left="720" w:hanging="720"/>
+        <w:rPr>
+          <w:sz w:val="22"/>
+          <w:szCs w:val="22"/>
+        </w:rPr>
+      </w:pPr>
+      <w:r>
+        <w:rPr>
+          <w:sz w:val="22"/>
+          <w:szCs w:val="22"/>
+        </w:rPr>
+        <w:tab/>
+      </w:r>
+      <w:r>
+        <w:rPr>
+          <w:b/>
+          <w:sz w:val="22"/>
+          <w:szCs w:val="22"/>
+        </w:rPr>
+        <w:t>FAVE_formatted</w:t>
+      </w:r>
+      <w:r>
+        <w:rPr>
+          <w:sz w:val="22"/>
+          <w:szCs w:val="22"/>
+        </w:rPr>
+        <w:t xml:space="preserve">: </w:t>
+      </w:r>
+      <w:r>
+        <w:rPr>
+          <w:sz w:val="22"/>
+          <w:szCs w:val="22"/>
+        </w:rPr>
+        <w:t xml:space="preserve">folder, </w:t>
+      </w:r>
+      <w:r>
+        <w:rPr>
+          <w:sz w:val="22"/>
+          <w:szCs w:val="22"/>
+        </w:rPr>
+        <w:t xml:space="preserve">contains </w:t>
+      </w:r>
+      <w:r>
+        <w:rPr>
+          <w:i/>
+          <w:sz w:val="22"/>
+          <w:szCs w:val="22"/>
+        </w:rPr>
+        <w:t>folders</w:t>
+      </w:r>
+      <w:r>
+        <w:rPr>
+          <w:sz w:val="22"/>
+          <w:szCs w:val="22"/>
+        </w:rPr>
+        <w:t xml:space="preserve"> with output</w:t>
+      </w:r>
+      <w:r>
+        <w:rPr>
+          <w:sz w:val="22"/>
+          <w:szCs w:val="22"/>
+        </w:rPr>
+        <w:t xml:space="preserve"> .TextGrid files</w:t>
+      </w:r>
+      <w:r>
+        <w:rPr>
+          <w:sz w:val="22"/>
+          <w:szCs w:val="22"/>
+        </w:rPr>
+        <w:t xml:space="preserve"> from  </w:t>
+      </w:r>
+      <w:r>
+        <w:rPr>
+          <w:sz w:val="22"/>
+          <w:szCs w:val="22"/>
         </w:rPr>
         <w:t>adapting_toFave_TextGrids_formant.m</w:t>
       </w:r>
-      <w:r>
-        <w:t xml:space="preserve">  : </w:t>
-      </w:r>
-      <w:r>
-        <w:t>reads .TextGrids as the result from handsegmentation, and turns them into a format expected by FAVE.</w:t>
-      </w:r>
-    </w:p>
-    <w:p>
-      <w:pPr>
-        <w:ind w:left="720" w:hanging="720"/>
-      </w:pPr>
-      <w:r>
+    </w:p>
+    <w:p>
+      <w:pPr>
+        <w:ind w:left="720" w:hanging="720"/>
+        <w:rPr>
+          <w:sz w:val="22"/>
+          <w:szCs w:val="22"/>
+        </w:rPr>
+      </w:pPr>
+      <w:r>
+        <w:rPr>
+          <w:b/>
+          <w:sz w:val="22"/>
+          <w:szCs w:val="22"/>
+        </w:rPr>
         <w:tab/>
       </w:r>
-    </w:p>
-    <w:p>
-      <w:pPr>
-        <w:ind w:left="720"/>
+      <w:r>
+        <w:rPr>
+          <w:b/>
+          <w:sz w:val="22"/>
+          <w:szCs w:val="22"/>
+        </w:rPr>
+        <w:tab/>
+      </w:r>
+      <w:r>
+        <w:rPr>
+          <w:b/>
+          <w:sz w:val="22"/>
+          <w:szCs w:val="22"/>
+        </w:rPr>
+        <w:t>FAVE_formatted</w:t>
+      </w:r>
+      <w:r>
+        <w:rPr>
+          <w:b/>
+          <w:sz w:val="22"/>
+          <w:szCs w:val="22"/>
+        </w:rPr>
+        <w:t xml:space="preserve">/FAVE_giver: </w:t>
+      </w:r>
+      <w:r>
+        <w:rPr>
+          <w:sz w:val="22"/>
+          <w:szCs w:val="22"/>
+        </w:rPr>
+        <w:t>folder, output .TextGrid for giver only.</w:t>
+      </w:r>
+    </w:p>
+    <w:p>
+      <w:pPr>
+        <w:ind w:left="720" w:hanging="720"/>
+        <w:rPr>
+          <w:sz w:val="22"/>
+          <w:szCs w:val="22"/>
+        </w:rPr>
+      </w:pPr>
+      <w:r>
+        <w:rPr>
+          <w:sz w:val="22"/>
+          <w:szCs w:val="22"/>
+        </w:rPr>
+        <w:tab/>
+      </w:r>
+      <w:r>
+        <w:rPr>
+          <w:sz w:val="22"/>
+          <w:szCs w:val="22"/>
+        </w:rPr>
+        <w:tab/>
+      </w:r>
+      <w:r>
+        <w:rPr>
+          <w:b/>
+          <w:sz w:val="22"/>
+          <w:szCs w:val="22"/>
+        </w:rPr>
+        <w:t>FAVE_formatted</w:t>
+      </w:r>
+      <w:r>
+        <w:rPr>
+          <w:b/>
+          <w:sz w:val="22"/>
+          <w:szCs w:val="22"/>
+        </w:rPr>
+        <w:t>/FAVE_rc</w:t>
+      </w:r>
+      <w:r>
+        <w:rPr>
+          <w:b/>
+          <w:sz w:val="22"/>
+          <w:szCs w:val="22"/>
+        </w:rPr>
+        <w:t>ver</w:t>
+      </w:r>
+      <w:r>
+        <w:rPr>
+          <w:b/>
+          <w:sz w:val="22"/>
+          <w:szCs w:val="22"/>
+        </w:rPr>
+        <w:t xml:space="preserve">: </w:t>
+      </w:r>
+      <w:r>
+        <w:rPr>
+          <w:sz w:val="22"/>
+          <w:szCs w:val="22"/>
+        </w:rPr>
+        <w:t>folder, output .TextGrid for rece</w:t>
+      </w:r>
+      <w:r>
+        <w:rPr>
+          <w:sz w:val="22"/>
+          <w:szCs w:val="22"/>
+        </w:rPr>
+        <w:t>iver only.</w:t>
+      </w:r>
+    </w:p>
+    <w:p>
+      <w:pPr>
+        <w:ind w:left="720" w:hanging="720"/>
+        <w:rPr>
+          <w:sz w:val="22"/>
+          <w:szCs w:val="22"/>
+        </w:rPr>
+      </w:pPr>
+    </w:p>
+    <w:p>
+      <w:pPr>
+        <w:ind w:left="720" w:hanging="720"/>
+        <w:rPr>
+          <w:sz w:val="22"/>
+          <w:szCs w:val="22"/>
+        </w:rPr>
+      </w:pPr>
+      <w:r>
+        <w:rPr>
+          <w:sz w:val="22"/>
+          <w:szCs w:val="22"/>
+        </w:rPr>
+        <w:tab/>
+      </w:r>
+      <w:r>
         <w:rPr>
           <w:i/>
-        </w:rPr>
-      </w:pPr>
-      <w:r>
-        <w:rPr>
-          <w:i/>
-        </w:rPr>
-        <w:t>folders</w:t>
-      </w:r>
-    </w:p>
-    <w:p>
-      <w:pPr>
-        <w:ind w:left="720" w:hanging="720"/>
-      </w:pPr>
-      <w:r>
+          <w:sz w:val="22"/>
+          <w:szCs w:val="22"/>
+        </w:rPr>
+        <w:t>Functions</w:t>
+      </w:r>
+    </w:p>
+    <w:p>
+      <w:pPr>
+        <w:pStyle w:val="p1"/>
+        <w:rPr>
+          <w:rFonts w:asciiTheme="minorHAnsi" w:hAnsiTheme="minorHAnsi"/>
+          <w:sz w:val="22"/>
+          <w:szCs w:val="22"/>
+        </w:rPr>
+      </w:pPr>
+      <w:r>
+        <w:rPr>
+          <w:rFonts w:asciiTheme="minorHAnsi" w:hAnsiTheme="minorHAnsi"/>
+          <w:sz w:val="22"/>
+          <w:szCs w:val="22"/>
+        </w:rPr>
         <w:tab/>
       </w:r>
       <w:r>
         <w:rPr>
-          <w:b/>
-        </w:rPr>
-        <w:t>grids_phrase_corrected_not_FAVE_ready</w:t>
-      </w:r>
-      <w:r>
-        <w:t xml:space="preserve">: folder, </w:t>
-      </w:r>
-      <w:r>
-        <w:t>handsegmented .TextGrid from experiment 1</w:t>
-      </w:r>
-      <w:r>
-        <w:t>.</w:t>
-      </w:r>
-    </w:p>
-    <w:p>
-      <w:pPr>
-        <w:ind w:left="720" w:hanging="720"/>
-      </w:pPr>
-    </w:p>
-    <w:p>
-      <w:pPr>
-        <w:ind w:left="720" w:hanging="720"/>
-      </w:pPr>
-      <w:r>
+          <w:rFonts w:asciiTheme="minorHAnsi" w:hAnsiTheme="minorHAnsi"/>
+          <w:sz w:val="22"/>
+          <w:szCs w:val="22"/>
+        </w:rPr>
+        <w:t>ST_read_praat_textgrid</w:t>
+      </w:r>
+      <w:r>
+        <w:rPr>
+          <w:rFonts w:asciiTheme="minorHAnsi" w:hAnsiTheme="minorHAnsi"/>
+          <w:sz w:val="22"/>
+          <w:szCs w:val="22"/>
+        </w:rPr>
+        <w:t>.m</w:t>
+      </w:r>
+    </w:p>
+    <w:p>
+      <w:pPr>
+        <w:pStyle w:val="p1"/>
+        <w:rPr>
+          <w:rFonts w:asciiTheme="minorHAnsi" w:hAnsiTheme="minorHAnsi"/>
+          <w:sz w:val="22"/>
+          <w:szCs w:val="22"/>
+        </w:rPr>
+      </w:pPr>
+      <w:r>
+        <w:rPr>
+          <w:rFonts w:asciiTheme="minorHAnsi" w:hAnsiTheme="minorHAnsi"/>
+          <w:sz w:val="22"/>
+          <w:szCs w:val="22"/>
+        </w:rPr>
         <w:tab/>
       </w:r>
       <w:r>
         <w:rPr>
-          <w:b/>
-        </w:rPr>
-        <w:t>FAVE_formatted</w:t>
-      </w:r>
-      <w:r>
-        <w:t xml:space="preserve">: </w:t>
-      </w:r>
-    </w:p>
-    <w:p>
-      <w:pPr>
-        <w:ind w:left="720" w:hanging="720"/>
-      </w:pPr>
-    </w:p>
-    <w:p>
-      <w:pPr>
-        <w:ind w:left="720" w:hanging="720"/>
-      </w:pPr>
-      <w:r>
-        <w:tab/>
-      </w:r>
-      <w:r>
-        <w:rPr>
-          <w:i/>
-        </w:rPr>
-        <w:t>Functions</w:t>
+          <w:rFonts w:asciiTheme="minorHAnsi" w:hAnsiTheme="minorHAnsi"/>
+          <w:sz w:val="22"/>
+          <w:szCs w:val="22"/>
+        </w:rPr>
+        <w:t>ST_write_praat_textgrid</w:t>
+      </w:r>
+      <w:r>
+        <w:rPr>
+          <w:rFonts w:asciiTheme="minorHAnsi" w:hAnsiTheme="minorHAnsi"/>
+          <w:sz w:val="22"/>
+          <w:szCs w:val="22"/>
+        </w:rPr>
+        <w:t>.m</w:t>
       </w:r>
     </w:p>
     <w:p>
       <w:pPr>
         <w:pStyle w:val="p1"/>
-      </w:pPr>
-      <w:r>
-        <w:tab/>
-      </w:r>
-      <w:r>
-        <w:t>ST_read_praat_textgrid</w:t>
-      </w:r>
-      <w:r>
-        <w:t>.m</w:t>
-      </w:r>
-    </w:p>
-    <w:p>
-      <w:pPr>
-        <w:pStyle w:val="p1"/>
-      </w:pPr>
-      <w:r>
-        <w:tab/>
-      </w:r>
-      <w:r>
-        <w:t>ST_write_praat_textgrid</w:t>
-      </w:r>
-      <w:r>
-        <w:t>.m</w:t>
-      </w:r>
-    </w:p>
-    <w:p>
-      <w:pPr>
-        <w:pStyle w:val="p1"/>
-      </w:pPr>
-      <w:r>
+        <w:rPr>
+          <w:rFonts w:asciiTheme="minorHAnsi" w:hAnsiTheme="minorHAnsi"/>
+          <w:sz w:val="22"/>
+          <w:szCs w:val="22"/>
+        </w:rPr>
+      </w:pPr>
+      <w:r>
+        <w:rPr>
+          <w:rFonts w:asciiTheme="minorHAnsi" w:hAnsiTheme="minorHAnsi"/>
+          <w:sz w:val="22"/>
+          <w:szCs w:val="22"/>
+        </w:rPr>
         <w:tab/>
         <w:t>FAVE_modify_text.m</w:t>
       </w:r>
+    </w:p>
+    <w:p>
+      <w:pPr>
+        <w:pStyle w:val="p1"/>
+        <w:rPr>
+          <w:rFonts w:asciiTheme="minorHAnsi" w:hAnsiTheme="minorHAnsi"/>
+          <w:sz w:val="22"/>
+          <w:szCs w:val="22"/>
+        </w:rPr>
+      </w:pPr>
+      <w:r>
+        <w:rPr>
+          <w:rFonts w:asciiTheme="minorHAnsi" w:hAnsiTheme="minorHAnsi"/>
+          <w:sz w:val="22"/>
+          <w:szCs w:val="22"/>
+        </w:rPr>
+        <w:tab/>
+        <w:t>Dictionary.m</w:t>
+      </w:r>
+    </w:p>
+    <w:p>
+      <w:pPr>
+        <w:pStyle w:val="p1"/>
+        <w:rPr>
+          <w:rFonts w:asciiTheme="minorHAnsi" w:hAnsiTheme="minorHAnsi"/>
+          <w:sz w:val="22"/>
+          <w:szCs w:val="22"/>
+        </w:rPr>
+      </w:pPr>
+    </w:p>
+    <w:p>
+      <w:pPr>
+        <w:pStyle w:val="p1"/>
+        <w:rPr>
+          <w:rFonts w:asciiTheme="minorHAnsi" w:hAnsiTheme="minorHAnsi"/>
+          <w:sz w:val="22"/>
+          <w:szCs w:val="22"/>
+        </w:rPr>
+      </w:pPr>
+    </w:p>
+    <w:p>
+      <w:pPr>
+        <w:pStyle w:val="p1"/>
+        <w:rPr>
+          <w:rFonts w:asciiTheme="minorHAnsi" w:hAnsiTheme="minorHAnsi"/>
+          <w:sz w:val="22"/>
+          <w:szCs w:val="22"/>
+        </w:rPr>
+      </w:pPr>
+    </w:p>
+    <w:p>
+      <w:pPr>
+        <w:rPr>
+          <w:rFonts w:cs="Times New Roman"/>
+          <w:sz w:val="22"/>
+          <w:szCs w:val="22"/>
+        </w:rPr>
+      </w:pPr>
+      <w:r>
+        <w:rPr>
+          <w:rFonts w:cs="Times New Roman"/>
+          <w:sz w:val="22"/>
+          <w:szCs w:val="22"/>
+        </w:rPr>
+        <w:t xml:space="preserve">2 - </w:t>
+      </w:r>
+      <w:r>
+        <w:rPr>
+          <w:rFonts w:cs="Times New Roman"/>
+          <w:sz w:val="22"/>
+          <w:szCs w:val="22"/>
+        </w:rPr>
+        <w:t>Reading using FAVE in command line</w:t>
+      </w:r>
+    </w:p>
+    <w:p>
+      <w:pPr>
+        <w:rPr>
+          <w:rFonts w:cs="Times New Roman"/>
+          <w:sz w:val="22"/>
+          <w:szCs w:val="22"/>
+        </w:rPr>
+      </w:pPr>
+    </w:p>
+    <w:p>
+      <w:pPr>
+        <w:rPr>
+          <w:rFonts w:cs="Times New Roman"/>
+          <w:sz w:val="22"/>
+          <w:szCs w:val="22"/>
+        </w:rPr>
+      </w:pPr>
+      <w:r>
+        <w:rPr>
+          <w:rFonts w:cs="Times New Roman"/>
+          <w:sz w:val="22"/>
+          <w:szCs w:val="22"/>
+        </w:rPr>
+        <w:t>Instructions for reading the text grids and audio files automatically in a batch from the command line.</w:t>
+      </w:r>
+    </w:p>
+    <w:p>
+      <w:pPr>
+        <w:rPr>
+          <w:rFonts w:cs="Times New Roman"/>
+          <w:sz w:val="22"/>
+          <w:szCs w:val="22"/>
+        </w:rPr>
+      </w:pPr>
+      <w:r>
+        <w:rPr>
+          <w:rFonts w:cs="Times New Roman"/>
+          <w:sz w:val="22"/>
+          <w:szCs w:val="22"/>
+        </w:rPr>
+        <w:t>Modify file names as appropriate.</w:t>
+      </w:r>
+    </w:p>
+    <w:p>
+      <w:pPr>
+        <w:rPr>
+          <w:rFonts w:cs="Times New Roman"/>
+          <w:sz w:val="22"/>
+          <w:szCs w:val="22"/>
+        </w:rPr>
+      </w:pPr>
+    </w:p>
+    <w:p>
+      <w:pPr>
+        <w:rPr>
+          <w:rFonts w:cs="Times New Roman"/>
+          <w:sz w:val="22"/>
+          <w:szCs w:val="22"/>
+        </w:rPr>
+      </w:pPr>
+      <w:r>
+        <w:rPr>
+          <w:rFonts w:cs="Times New Roman"/>
+          <w:sz w:val="22"/>
+          <w:szCs w:val="22"/>
+        </w:rPr>
+        <w:t># There are three folders:</w:t>
+      </w:r>
+    </w:p>
+    <w:p>
+      <w:pPr>
+        <w:rPr>
+          <w:rFonts w:cs="Times New Roman"/>
+          <w:sz w:val="22"/>
+          <w:szCs w:val="22"/>
+        </w:rPr>
+      </w:pPr>
+      <w:r>
+        <w:rPr>
+          <w:rFonts w:cs="Times New Roman"/>
+          <w:sz w:val="22"/>
+          <w:szCs w:val="22"/>
+        </w:rPr>
+        <w:t>- audio: contains audio files .wav</w:t>
+      </w:r>
+    </w:p>
+    <w:p>
+      <w:pPr>
+        <w:rPr>
+          <w:rFonts w:cs="Times New Roman"/>
+          <w:sz w:val="22"/>
+          <w:szCs w:val="22"/>
+        </w:rPr>
+      </w:pPr>
+      <w:r>
+        <w:rPr>
+          <w:rFonts w:cs="Times New Roman"/>
+          <w:sz w:val="22"/>
+          <w:szCs w:val="22"/>
+        </w:rPr>
+        <w:t>- grid: contains textgrid files .TextGrid</w:t>
+      </w:r>
+    </w:p>
+    <w:p>
+      <w:pPr>
+        <w:rPr>
+          <w:rFonts w:cs="Times New Roman"/>
+          <w:sz w:val="22"/>
+          <w:szCs w:val="22"/>
+        </w:rPr>
+      </w:pPr>
+      <w:r>
+        <w:rPr>
+          <w:rFonts w:cs="Times New Roman"/>
+          <w:sz w:val="22"/>
+          <w:szCs w:val="22"/>
+        </w:rPr>
+        <w:t>- output_all: empty folder ready for output</w:t>
+      </w:r>
+    </w:p>
+    <w:p>
+      <w:pPr>
+        <w:rPr>
+          <w:rFonts w:cs="Times New Roman"/>
+          <w:sz w:val="22"/>
+          <w:szCs w:val="22"/>
+        </w:rPr>
+      </w:pPr>
+    </w:p>
+    <w:p>
+      <w:pPr>
+        <w:rPr>
+          <w:rFonts w:cs="Times New Roman"/>
+          <w:sz w:val="22"/>
+          <w:szCs w:val="22"/>
+        </w:rPr>
+      </w:pPr>
+      <w:r>
+        <w:rPr>
+          <w:rFonts w:cs="Times New Roman"/>
+          <w:sz w:val="22"/>
+          <w:szCs w:val="22"/>
+        </w:rPr>
+        <w:t>** Important **</w:t>
+      </w:r>
+    </w:p>
+    <w:p>
+      <w:pPr>
+        <w:rPr>
+          <w:rFonts w:cs="Times New Roman"/>
+          <w:sz w:val="22"/>
+          <w:szCs w:val="22"/>
+        </w:rPr>
+      </w:pPr>
+      <w:r>
+        <w:rPr>
+          <w:rFonts w:cs="Times New Roman"/>
+          <w:sz w:val="22"/>
+          <w:szCs w:val="22"/>
+        </w:rPr>
+        <w:t>- names of files in audio and textgrid must be the SAME up to the extension.</w:t>
+      </w:r>
+    </w:p>
+    <w:p>
+      <w:pPr>
+        <w:rPr>
+          <w:rFonts w:cs="Times New Roman"/>
+          <w:sz w:val="22"/>
+          <w:szCs w:val="22"/>
+        </w:rPr>
+      </w:pPr>
+      <w:r>
+        <w:rPr>
+          <w:rFonts w:cs="Times New Roman"/>
+          <w:sz w:val="22"/>
+          <w:szCs w:val="22"/>
+        </w:rPr>
+        <w:t>- run in terminal with Python 2.</w:t>
+      </w:r>
+    </w:p>
+    <w:p>
+      <w:pPr>
+        <w:rPr>
+          <w:rFonts w:cs="Times New Roman"/>
+          <w:sz w:val="22"/>
+          <w:szCs w:val="22"/>
+        </w:rPr>
+      </w:pPr>
+    </w:p>
+    <w:p>
+      <w:pPr>
+        <w:shd w:val="clear" w:color="auto" w:fill="FFFFFF"/>
+        <w:rPr>
+          <w:rFonts w:cs="Menlo"/>
+          <w:color w:val="000000"/>
+          <w:sz w:val="22"/>
+          <w:szCs w:val="22"/>
+        </w:rPr>
+      </w:pPr>
+      <w:r>
+        <w:rPr>
+          <w:rFonts w:cs="Menlo"/>
+          <w:color w:val="000000"/>
+          <w:sz w:val="22"/>
+          <w:szCs w:val="22"/>
+        </w:rPr>
+        <w:lastRenderedPageBreak/>
+        <w:t>for file in grid/*.TextGrid ; do name=$(basename -s .TextGrid "$file") ; python bin/extractFormants.py --config=config.txt "audio/$name.wav" "grid/$name.TextGrid" "output_all/$name.output.txt" ; done</w:t>
+      </w:r>
+    </w:p>
+    <w:p>
+      <w:pPr>
+        <w:pStyle w:val="p1"/>
+        <w:rPr>
+          <w:rFonts w:asciiTheme="minorHAnsi" w:hAnsiTheme="minorHAnsi"/>
+          <w:sz w:val="22"/>
+          <w:szCs w:val="22"/>
+        </w:rPr>
+      </w:pPr>
+    </w:p>
+    <w:p>
+      <w:pPr>
+        <w:pStyle w:val="p1"/>
+        <w:rPr>
+          <w:rFonts w:asciiTheme="minorHAnsi" w:hAnsiTheme="minorHAnsi"/>
+          <w:sz w:val="22"/>
+          <w:szCs w:val="22"/>
+        </w:rPr>
+      </w:pPr>
+    </w:p>
+    <w:p>
+      <w:pPr>
+        <w:ind w:left="720" w:hanging="720"/>
+        <w:rPr>
+          <w:sz w:val="22"/>
+          <w:szCs w:val="22"/>
+        </w:rPr>
+      </w:pPr>
+      <w:r>
+        <w:rPr>
+          <w:sz w:val="22"/>
+          <w:szCs w:val="22"/>
+        </w:rPr>
+        <w:t>3 – Reading FAVE output readings into a .mat file</w:t>
+      </w:r>
       <w:bookmarkStart w:id="0" w:name="_GoBack"/>
       <w:bookmarkEnd w:id="0"/>
     </w:p>
     <w:p>
       <w:pPr>
-        <w:pStyle w:val="p1"/>
-      </w:pPr>
-    </w:p>
-    <w:p>
-      <w:pPr>
-        <w:ind w:left="720" w:hanging="720"/>
-      </w:pPr>
-    </w:p>
-    <w:p>
-      <w:pPr>
-        <w:ind w:left="720" w:hanging="720"/>
-      </w:pPr>
-    </w:p>
-    <w:p>
-      <w:pPr>
-        <w:ind w:left="720" w:hanging="720"/>
-      </w:pPr>
-      <w:r>
+        <w:ind w:left="720" w:hanging="720"/>
+        <w:rPr>
+          <w:sz w:val="22"/>
+          <w:szCs w:val="22"/>
+        </w:rPr>
+      </w:pPr>
+    </w:p>
+    <w:p>
+      <w:pPr>
+        <w:ind w:left="720" w:hanging="720"/>
+        <w:rPr>
+          <w:sz w:val="22"/>
+          <w:szCs w:val="22"/>
+        </w:rPr>
+      </w:pPr>
+      <w:r>
+        <w:rPr>
+          <w:sz w:val="22"/>
+          <w:szCs w:val="22"/>
+        </w:rPr>
         <w:tab/>
       </w:r>
     </w:p>
     <w:p>
       <w:pPr>
         <w:ind w:left="720" w:hanging="720"/>
-      </w:pPr>
-      <w:r>
+        <w:rPr>
+          <w:sz w:val="22"/>
+          <w:szCs w:val="22"/>
+        </w:rPr>
+      </w:pPr>
+      <w:r>
+        <w:rPr>
+          <w:sz w:val="22"/>
+          <w:szCs w:val="22"/>
+        </w:rPr>
         <w:tab/>
       </w:r>
     </w:p>
-    <w:p/>
-    <w:p/>
-    <w:p/>
-    <w:p/>
-    <w:p/>
-    <w:p/>
-    <w:p/>
+    <w:p>
+      <w:pPr>
+        <w:rPr>
+          <w:sz w:val="22"/>
+          <w:szCs w:val="22"/>
+        </w:rPr>
+      </w:pPr>
+    </w:p>
+    <w:p>
+      <w:pPr>
+        <w:rPr>
+          <w:sz w:val="22"/>
+          <w:szCs w:val="22"/>
+        </w:rPr>
+      </w:pPr>
+    </w:p>
+    <w:p>
+      <w:pPr>
+        <w:rPr>
+          <w:sz w:val="22"/>
+          <w:szCs w:val="22"/>
+        </w:rPr>
+      </w:pPr>
+    </w:p>
+    <w:p>
+      <w:pPr>
+        <w:rPr>
+          <w:sz w:val="22"/>
+          <w:szCs w:val="22"/>
+        </w:rPr>
+      </w:pPr>
+    </w:p>
+    <w:p>
+      <w:pPr>
+        <w:rPr>
+          <w:sz w:val="22"/>
+          <w:szCs w:val="22"/>
+        </w:rPr>
+      </w:pPr>
+    </w:p>
+    <w:p>
+      <w:pPr>
+        <w:rPr>
+          <w:sz w:val="22"/>
+          <w:szCs w:val="22"/>
+        </w:rPr>
+      </w:pPr>
+    </w:p>
+    <w:p>
+      <w:pPr>
+        <w:rPr>
+          <w:sz w:val="22"/>
+          <w:szCs w:val="22"/>
+        </w:rPr>
+      </w:pPr>
+    </w:p>
     <w:sectPr>
       <w:pgSz w:w="12240" w:h="15840"/>
       <w:pgMar w:top="1440" w:right="1440" w:bottom="1440" w:left="1440" w:header="720" w:footer="720" w:gutter="0"/>
@@ -709,6 +1578,49 @@
       <w:szCs w:val="15"/>
     </w:rPr>
   </w:style>
+  <w:style w:type="paragraph" w:customStyle="1" w:styleId="p2">
+    <w:name w:val="p2"/>
+    <w:basedOn w:val="Normal"/>
+    <w:rsid w:val="000367EE"/>
+    <w:rPr>
+      <w:rFonts w:ascii="Helvetica" w:hAnsi="Helvetica" w:cs="Times New Roman"/>
+      <w:sz w:val="18"/>
+      <w:szCs w:val="18"/>
+    </w:rPr>
+  </w:style>
+  <w:style w:type="paragraph" w:customStyle="1" w:styleId="p3">
+    <w:name w:val="p3"/>
+    <w:basedOn w:val="Normal"/>
+    <w:rsid w:val="000367EE"/>
+    <w:pPr>
+      <w:shd w:val="clear" w:color="auto" w:fill="FFFFFF"/>
+    </w:pPr>
+    <w:rPr>
+      <w:rFonts w:ascii="Menlo" w:hAnsi="Menlo" w:cs="Menlo"/>
+      <w:color w:val="000000"/>
+      <w:sz w:val="17"/>
+      <w:szCs w:val="17"/>
+    </w:rPr>
+  </w:style>
+  <w:style w:type="paragraph" w:customStyle="1" w:styleId="p4">
+    <w:name w:val="p4"/>
+    <w:basedOn w:val="Normal"/>
+    <w:rsid w:val="000367EE"/>
+    <w:pPr>
+      <w:shd w:val="clear" w:color="auto" w:fill="FFFFFF"/>
+    </w:pPr>
+    <w:rPr>
+      <w:rFonts w:ascii="Menlo" w:hAnsi="Menlo" w:cs="Menlo"/>
+      <w:color w:val="000000"/>
+      <w:sz w:val="17"/>
+      <w:szCs w:val="17"/>
+    </w:rPr>
+  </w:style>
+  <w:style w:type="character" w:customStyle="1" w:styleId="s1">
+    <w:name w:val="s1"/>
+    <w:basedOn w:val="DefaultParagraphFont"/>
+    <w:rsid w:val="000367EE"/>
+  </w:style>
 </w:styles>
 </file>
 

</xml_diff>

<commit_message>
Added read_FAVE_results.m to folder code_part_1
</commit_message>
<xml_diff>
--- a/master.docx
+++ b/master.docx
@@ -782,7 +782,55 @@
           <w:sz w:val="22"/>
           <w:szCs w:val="22"/>
         </w:rPr>
-        <w:t>Reading using FAVE in command line</w:t>
+        <w:t xml:space="preserve">Use </w:t>
+      </w:r>
+      <w:r>
+        <w:rPr>
+          <w:rFonts w:cs="Times New Roman"/>
+          <w:sz w:val="22"/>
+          <w:szCs w:val="22"/>
+        </w:rPr>
+        <w:t xml:space="preserve">FAVE </w:t>
+      </w:r>
+      <w:r>
+        <w:rPr>
+          <w:rFonts w:cs="Times New Roman"/>
+          <w:sz w:val="22"/>
+          <w:szCs w:val="22"/>
+        </w:rPr>
+        <w:t>(</w:t>
+      </w:r>
+      <w:r>
+        <w:rPr>
+          <w:rFonts w:cs="Times New Roman"/>
+          <w:sz w:val="22"/>
+          <w:szCs w:val="22"/>
+        </w:rPr>
+        <w:t>in command line</w:t>
+      </w:r>
+      <w:r>
+        <w:rPr>
+          <w:rFonts w:cs="Times New Roman"/>
+          <w:sz w:val="22"/>
+          <w:szCs w:val="22"/>
+        </w:rPr>
+        <w:t>) to read all .TextGrid</w:t>
+      </w:r>
+      <w:r>
+        <w:rPr>
+          <w:rFonts w:cs="Times New Roman"/>
+          <w:sz w:val="22"/>
+          <w:szCs w:val="22"/>
+        </w:rPr>
+        <w:t xml:space="preserve"> fi</w:t>
+      </w:r>
+      <w:r>
+        <w:rPr>
+          <w:rFonts w:cs="Times New Roman"/>
+          <w:sz w:val="22"/>
+          <w:szCs w:val="22"/>
+        </w:rPr>
+        <w:t>les with their associated audio, and produce output files with formant and duration measurements.</w:t>
       </w:r>
     </w:p>
     <w:p>
@@ -902,7 +950,15 @@
           <w:sz w:val="22"/>
           <w:szCs w:val="22"/>
         </w:rPr>
-        <w:t>- output_all: empty folder ready for output</w:t>
+        <w:t>- output_files</w:t>
+      </w:r>
+      <w:r>
+        <w:rPr>
+          <w:rFonts w:cs="Times New Roman"/>
+          <w:sz w:val="22"/>
+          <w:szCs w:val="22"/>
+        </w:rPr>
+        <w:t>: empty folder ready for output</w:t>
       </w:r>
     </w:p>
     <w:p>
@@ -973,6 +1029,86 @@
           <w:szCs w:val="22"/>
         </w:rPr>
       </w:pPr>
+    </w:p>
+    <w:p>
+      <w:pPr>
+        <w:shd w:val="clear" w:color="auto" w:fill="FFFFFF"/>
+        <w:rPr>
+          <w:rFonts w:ascii="Menlo" w:hAnsi="Menlo" w:cs="Menlo"/>
+          <w:color w:val="000000"/>
+          <w:sz w:val="17"/>
+          <w:szCs w:val="17"/>
+        </w:rPr>
+      </w:pPr>
+      <w:r>
+        <w:rPr>
+          <w:rFonts w:ascii="Menlo" w:hAnsi="Menlo" w:cs="Menlo"/>
+          <w:color w:val="000000"/>
+          <w:sz w:val="17"/>
+          <w:szCs w:val="17"/>
+        </w:rPr>
+        <w:t>grid="../../textgrids/FAVE_formatted/FAVE_giver"</w:t>
+      </w:r>
+    </w:p>
+    <w:p>
+      <w:pPr>
+        <w:shd w:val="clear" w:color="auto" w:fill="FFFFFF"/>
+        <w:rPr>
+          <w:rFonts w:ascii="Menlo" w:hAnsi="Menlo" w:cs="Menlo"/>
+          <w:color w:val="000000"/>
+          <w:sz w:val="17"/>
+          <w:szCs w:val="17"/>
+        </w:rPr>
+      </w:pPr>
+      <w:r>
+        <w:rPr>
+          <w:rFonts w:ascii="Menlo" w:hAnsi="Menlo" w:cs="Menlo"/>
+          <w:color w:val="000000"/>
+          <w:sz w:val="17"/>
+          <w:szCs w:val="17"/>
+        </w:rPr>
+        <w:t>ls $grid</w:t>
+      </w:r>
+    </w:p>
+    <w:p>
+      <w:pPr>
+        <w:shd w:val="clear" w:color="auto" w:fill="FFFFFF"/>
+        <w:rPr>
+          <w:rFonts w:ascii="Menlo" w:hAnsi="Menlo" w:cs="Menlo"/>
+          <w:color w:val="000000"/>
+          <w:sz w:val="17"/>
+          <w:szCs w:val="17"/>
+        </w:rPr>
+      </w:pPr>
+      <w:r>
+        <w:rPr>
+          <w:rFonts w:ascii="Menlo" w:hAnsi="Menlo" w:cs="Menlo"/>
+          <w:color w:val="000000"/>
+          <w:sz w:val="17"/>
+          <w:szCs w:val="17"/>
+        </w:rPr>
+        <w:t>audio="../../audio/audio_giver"</w:t>
+      </w:r>
+    </w:p>
+    <w:p>
+      <w:pPr>
+        <w:shd w:val="clear" w:color="auto" w:fill="FFFFFF"/>
+        <w:rPr>
+          <w:rFonts w:ascii="Menlo" w:hAnsi="Menlo" w:cs="Menlo"/>
+          <w:color w:val="000000"/>
+          <w:sz w:val="17"/>
+          <w:szCs w:val="17"/>
+        </w:rPr>
+      </w:pPr>
+      <w:r>
+        <w:rPr>
+          <w:rFonts w:ascii="Menlo" w:hAnsi="Menlo" w:cs="Menlo"/>
+          <w:color w:val="000000"/>
+          <w:sz w:val="17"/>
+          <w:szCs w:val="17"/>
+        </w:rPr>
+        <w:t>ls $audio</w:t>
+      </w:r>
     </w:p>
     <w:p>
       <w:pPr>
@@ -991,8 +1127,101 @@
           <w:sz w:val="22"/>
           <w:szCs w:val="22"/>
         </w:rPr>
-        <w:lastRenderedPageBreak/>
-        <w:t>for file in grid/*.TextGrid ; do name=$(basename -s .TextGrid "$file") ; python bin/extractFormants.py --config=config.txt "audio/$name.wav" "grid/$name.TextGrid" "output_all/$name.output.txt" ; done</w:t>
+        <w:t>mkdir output_files</w:t>
+      </w:r>
+    </w:p>
+    <w:p>
+      <w:pPr>
+        <w:shd w:val="clear" w:color="auto" w:fill="FFFFFF"/>
+        <w:rPr>
+          <w:rFonts w:cs="Menlo"/>
+          <w:color w:val="000000"/>
+          <w:sz w:val="22"/>
+          <w:szCs w:val="22"/>
+        </w:rPr>
+      </w:pPr>
+    </w:p>
+    <w:p>
+      <w:pPr>
+        <w:shd w:val="clear" w:color="auto" w:fill="FFFFFF"/>
+        <w:rPr>
+          <w:rFonts w:cs="Menlo"/>
+          <w:color w:val="000000"/>
+          <w:sz w:val="22"/>
+          <w:szCs w:val="22"/>
+        </w:rPr>
+      </w:pPr>
+      <w:r>
+        <w:rPr>
+          <w:rFonts w:ascii="Menlo" w:hAnsi="Menlo" w:cs="Menlo"/>
+          <w:color w:val="000000"/>
+          <w:sz w:val="17"/>
+          <w:szCs w:val="17"/>
+        </w:rPr>
+        <w:t>for file in $grid/*.TextGrid ; do name=$(basename -s .TextGrid "$file") ;</w:t>
+      </w:r>
+      <w:r>
+        <w:rPr>
+          <w:rFonts w:ascii="Menlo" w:hAnsi="Menlo" w:cs="Menlo"/>
+          <w:color w:val="000000"/>
+          <w:sz w:val="17"/>
+          <w:szCs w:val="17"/>
+        </w:rPr>
+        <w:t xml:space="preserve"> </w:t>
+      </w:r>
+      <w:r>
+        <w:rPr>
+          <w:rFonts w:cs="Menlo"/>
+          <w:color w:val="000000"/>
+          <w:sz w:val="22"/>
+          <w:szCs w:val="22"/>
+        </w:rPr>
+        <w:t>python bin/extractFormants.py --config=config.txt "</w:t>
+      </w:r>
+      <w:r>
+        <w:rPr>
+          <w:rFonts w:cs="Menlo"/>
+          <w:color w:val="000000"/>
+          <w:sz w:val="22"/>
+          <w:szCs w:val="22"/>
+        </w:rPr>
+        <w:t>$</w:t>
+      </w:r>
+      <w:r>
+        <w:rPr>
+          <w:rFonts w:cs="Menlo"/>
+          <w:color w:val="000000"/>
+          <w:sz w:val="22"/>
+          <w:szCs w:val="22"/>
+        </w:rPr>
+        <w:t>audio/$name.wav" "</w:t>
+      </w:r>
+      <w:r>
+        <w:rPr>
+          <w:rFonts w:cs="Menlo"/>
+          <w:color w:val="000000"/>
+          <w:sz w:val="22"/>
+          <w:szCs w:val="22"/>
+        </w:rPr>
+        <w:t>$</w:t>
+      </w:r>
+      <w:r>
+        <w:rPr>
+          <w:rFonts w:cs="Menlo"/>
+          <w:color w:val="000000"/>
+          <w:sz w:val="22"/>
+          <w:szCs w:val="22"/>
+        </w:rPr>
+        <w:t>grid/$name.TextGrid" "output_files</w:t>
+      </w:r>
+      <w:r>
+        <w:rPr>
+          <w:rFonts w:cs="Menlo"/>
+          <w:color w:val="000000"/>
+          <w:sz w:val="22"/>
+          <w:szCs w:val="22"/>
+        </w:rPr>
+        <w:t>/$name.output.txt" ; done</w:t>
       </w:r>
     </w:p>
     <w:p>
@@ -1017,6 +1246,16 @@
     </w:p>
     <w:p>
       <w:pPr>
+        <w:pStyle w:val="p1"/>
+        <w:rPr>
+          <w:rFonts w:asciiTheme="minorHAnsi" w:hAnsiTheme="minorHAnsi"/>
+          <w:sz w:val="22"/>
+          <w:szCs w:val="22"/>
+        </w:rPr>
+      </w:pPr>
+    </w:p>
+    <w:p>
+      <w:pPr>
         <w:ind w:left="720" w:hanging="720"/>
         <w:rPr>
           <w:sz w:val="22"/>
@@ -1028,7 +1267,14 @@
           <w:sz w:val="22"/>
           <w:szCs w:val="22"/>
         </w:rPr>
-        <w:t>3 – Reading FAVE output readings into a .mat file</w:t>
+        <w:t xml:space="preserve">3 – </w:t>
+      </w:r>
+      <w:r>
+        <w:rPr>
+          <w:sz w:val="22"/>
+          <w:szCs w:val="22"/>
+        </w:rPr>
+        <w:t>Putting the content of FAVE output files into a Matlab table.</w:t>
       </w:r>
       <w:bookmarkStart w:id="0" w:name="_GoBack"/>
       <w:bookmarkEnd w:id="0"/>

</xml_diff>

<commit_message>
Added script for entering responses to questionnaires
</commit_message>
<xml_diff>
--- a/master.docx
+++ b/master.docx
@@ -80,40 +80,22 @@
           <w:szCs w:val="22"/>
         </w:rPr>
       </w:pPr>
-      <w:bookmarkStart w:id="0" w:name="_GoBack"/>
-      <w:bookmarkEnd w:id="0"/>
-    </w:p>
-    <w:p>
-      <w:pPr>
-        <w:rPr>
-          <w:b/>
-          <w:sz w:val="22"/>
-          <w:szCs w:val="22"/>
-        </w:rPr>
-      </w:pPr>
-      <w:r>
-        <w:rPr>
-          <w:b/>
-          <w:sz w:val="22"/>
-          <w:szCs w:val="22"/>
-        </w:rPr>
-        <w:t>--------------------------------------------------------</w:t>
-      </w:r>
-      <w:r>
-        <w:rPr>
-          <w:b/>
-          <w:sz w:val="22"/>
-          <w:szCs w:val="22"/>
-        </w:rPr>
-        <w:t>--------------------------------------------------------------------------------</w:t>
-      </w:r>
-      <w:r>
-        <w:rPr>
-          <w:b/>
-          <w:sz w:val="22"/>
-          <w:szCs w:val="22"/>
-        </w:rPr>
-        <w:t>--</w:t>
+    </w:p>
+    <w:p>
+      <w:pPr>
+        <w:rPr>
+          <w:b/>
+          <w:sz w:val="22"/>
+          <w:szCs w:val="22"/>
+        </w:rPr>
+      </w:pPr>
+      <w:r>
+        <w:rPr>
+          <w:b/>
+          <w:sz w:val="22"/>
+          <w:szCs w:val="22"/>
+        </w:rPr>
+        <w:t>------------------------------------------------------------------------------------------------------------------------------------------</w:t>
       </w:r>
     </w:p>
     <w:p>
@@ -557,18 +539,26 @@
       <w:pPr>
         <w:rPr>
           <w:b/>
-          <w:sz w:val="22"/>
-          <w:szCs w:val="22"/>
-        </w:rPr>
-      </w:pPr>
-      <w:r>
-        <w:rPr>
-          <w:b/>
-          <w:sz w:val="22"/>
-          <w:szCs w:val="22"/>
+          <w:sz w:val="32"/>
+          <w:szCs w:val="32"/>
+        </w:rPr>
+      </w:pPr>
+      <w:r>
+        <w:rPr>
+          <w:b/>
+          <w:sz w:val="32"/>
+          <w:szCs w:val="32"/>
         </w:rPr>
         <w:t>Part 1. Formant reading</w:t>
       </w:r>
+      <w:r>
+        <w:rPr>
+          <w:b/>
+          <w:sz w:val="32"/>
+          <w:szCs w:val="32"/>
+        </w:rPr>
+        <w:t xml:space="preserve"> and main tables preparation</w:t>
+      </w:r>
     </w:p>
     <w:p>
       <w:pPr>
@@ -718,11 +708,51 @@
       </w:pPr>
       <w:r>
         <w:rPr>
+          <w:b/>
           <w:sz w:val="22"/>
           <w:szCs w:val="22"/>
         </w:rPr>
         <w:tab/>
       </w:r>
+      <w:r>
+        <w:rPr>
+          <w:sz w:val="22"/>
+          <w:szCs w:val="22"/>
+        </w:rPr>
+        <w:t xml:space="preserve">Adds the </w:t>
+      </w:r>
+      <w:proofErr w:type="gramStart"/>
+      <w:r>
+        <w:rPr>
+          <w:sz w:val="22"/>
+          <w:szCs w:val="22"/>
+        </w:rPr>
+        <w:t>subjects</w:t>
+      </w:r>
+      <w:proofErr w:type="gramEnd"/>
+      <w:r>
+        <w:rPr>
+          <w:sz w:val="22"/>
+          <w:szCs w:val="22"/>
+        </w:rPr>
+        <w:t xml:space="preserve"> judgment on each other.</w:t>
+      </w:r>
+    </w:p>
+    <w:p>
+      <w:pPr>
+        <w:ind w:left="720" w:hanging="720"/>
+        <w:rPr>
+          <w:sz w:val="22"/>
+          <w:szCs w:val="22"/>
+        </w:rPr>
+      </w:pPr>
+      <w:r>
+        <w:rPr>
+          <w:sz w:val="22"/>
+          <w:szCs w:val="22"/>
+        </w:rPr>
+        <w:tab/>
+      </w:r>
     </w:p>
     <w:p>
       <w:pPr>
@@ -1282,6 +1312,14 @@
           <w:szCs w:val="22"/>
         </w:rPr>
       </w:pPr>
+      <w:r>
+        <w:rPr>
+          <w:rFonts w:asciiTheme="minorHAnsi" w:hAnsiTheme="minorHAnsi"/>
+          <w:sz w:val="22"/>
+          <w:szCs w:val="22"/>
+        </w:rPr>
+        <w:tab/>
+      </w:r>
     </w:p>
     <w:p>
       <w:pPr>
@@ -1292,6 +1330,44 @@
           <w:szCs w:val="22"/>
         </w:rPr>
       </w:pPr>
+      <w:proofErr w:type="spellStart"/>
+      <w:r>
+        <w:rPr>
+          <w:rFonts w:asciiTheme="minorHAnsi" w:hAnsiTheme="minorHAnsi"/>
+          <w:b/>
+          <w:sz w:val="22"/>
+          <w:szCs w:val="22"/>
+        </w:rPr>
+        <w:t>subject_data_entering.</w:t>
+      </w:r>
+      <w:proofErr w:type="gramStart"/>
+      <w:r>
+        <w:rPr>
+          <w:rFonts w:asciiTheme="minorHAnsi" w:hAnsiTheme="minorHAnsi"/>
+          <w:b/>
+          <w:sz w:val="22"/>
+          <w:szCs w:val="22"/>
+        </w:rPr>
+        <w:t>m</w:t>
+      </w:r>
+      <w:proofErr w:type="spellEnd"/>
+      <w:r>
+        <w:rPr>
+          <w:rFonts w:asciiTheme="minorHAnsi" w:hAnsiTheme="minorHAnsi"/>
+          <w:sz w:val="22"/>
+          <w:szCs w:val="22"/>
+        </w:rPr>
+        <w:t xml:space="preserve"> :</w:t>
+      </w:r>
+      <w:proofErr w:type="gramEnd"/>
+      <w:r>
+        <w:rPr>
+          <w:rFonts w:asciiTheme="minorHAnsi" w:hAnsiTheme="minorHAnsi"/>
+          <w:sz w:val="22"/>
+          <w:szCs w:val="22"/>
+        </w:rPr>
+        <w:t xml:space="preserve"> aid in entering the questionnaires responses directly to a table.</w:t>
+      </w:r>
     </w:p>
     <w:p>
       <w:pPr>
@@ -1462,6 +1538,7 @@
           <w:sz w:val="22"/>
           <w:szCs w:val="22"/>
         </w:rPr>
+        <w:lastRenderedPageBreak/>
         <w:t># There are three folders:</w:t>
       </w:r>
     </w:p>
@@ -1496,7 +1573,6 @@
           <w:sz w:val="22"/>
           <w:szCs w:val="22"/>
         </w:rPr>
-        <w:lastRenderedPageBreak/>
         <w:t xml:space="preserve">- grid: contains </w:t>
       </w:r>
       <w:proofErr w:type="spellStart"/>
@@ -2664,12 +2740,231 @@
     </w:p>
     <w:p>
       <w:pPr>
+        <w:rPr>
+          <w:sz w:val="22"/>
+          <w:szCs w:val="22"/>
+        </w:rPr>
+      </w:pPr>
+      <w:bookmarkStart w:id="0" w:name="_GoBack"/>
+      <w:proofErr w:type="spellStart"/>
+      <w:r>
+        <w:rPr>
+          <w:b/>
+          <w:sz w:val="22"/>
+          <w:szCs w:val="22"/>
+        </w:rPr>
+        <w:t>outliers.m</w:t>
+      </w:r>
+      <w:bookmarkEnd w:id="0"/>
+      <w:proofErr w:type="spellEnd"/>
+      <w:r>
+        <w:rPr>
+          <w:sz w:val="22"/>
+          <w:szCs w:val="22"/>
+        </w:rPr>
+        <w:t xml:space="preserve">: loads </w:t>
+      </w:r>
+      <w:proofErr w:type="spellStart"/>
+      <w:r>
+        <w:rPr>
+          <w:sz w:val="22"/>
+          <w:szCs w:val="22"/>
+        </w:rPr>
+        <w:t>VOW_norm.mat</w:t>
+      </w:r>
+      <w:proofErr w:type="spellEnd"/>
+      <w:r>
+        <w:rPr>
+          <w:sz w:val="22"/>
+          <w:szCs w:val="22"/>
+        </w:rPr>
+        <w:t xml:space="preserve"> from</w:t>
+      </w:r>
+      <w:r>
+        <w:rPr>
+          <w:sz w:val="22"/>
+          <w:szCs w:val="22"/>
+        </w:rPr>
+        <w:t xml:space="preserve"> d/tables</w:t>
+      </w:r>
+      <w:proofErr w:type="gramStart"/>
+      <w:r>
+        <w:rPr>
+          <w:sz w:val="22"/>
+          <w:szCs w:val="22"/>
+        </w:rPr>
+        <w:t>/ .</w:t>
+      </w:r>
+      <w:proofErr w:type="gramEnd"/>
+      <w:r>
+        <w:rPr>
+          <w:sz w:val="22"/>
+          <w:szCs w:val="22"/>
+        </w:rPr>
+        <w:t xml:space="preserve"> and determines outliers</w:t>
+      </w:r>
+      <w:r>
+        <w:rPr>
+          <w:sz w:val="22"/>
+          <w:szCs w:val="22"/>
+        </w:rPr>
+        <w:t xml:space="preserve">. Creates </w:t>
+      </w:r>
+      <w:proofErr w:type="spellStart"/>
+      <w:r>
+        <w:rPr>
+          <w:sz w:val="22"/>
+          <w:szCs w:val="22"/>
+        </w:rPr>
+        <w:t>is_outlier</w:t>
+      </w:r>
+      <w:proofErr w:type="spellEnd"/>
+      <w:r>
+        <w:rPr>
+          <w:sz w:val="22"/>
+          <w:szCs w:val="22"/>
+        </w:rPr>
+        <w:t xml:space="preserve"> column</w:t>
+      </w:r>
+    </w:p>
+    <w:p>
+      <w:pPr>
+        <w:ind w:firstLine="720"/>
+        <w:rPr>
+          <w:sz w:val="22"/>
+          <w:szCs w:val="22"/>
+        </w:rPr>
+      </w:pPr>
+      <w:r>
+        <w:rPr>
+          <w:sz w:val="22"/>
+          <w:szCs w:val="22"/>
+        </w:rPr>
+        <w:t xml:space="preserve">with 0 for good data points and 1 for outliers. Saves </w:t>
+      </w:r>
+      <w:proofErr w:type="spellStart"/>
+      <w:r>
+        <w:rPr>
+          <w:sz w:val="22"/>
+          <w:szCs w:val="22"/>
+        </w:rPr>
+        <w:t>VOW_norm.mat</w:t>
+      </w:r>
+      <w:proofErr w:type="spellEnd"/>
+      <w:r>
+        <w:rPr>
+          <w:sz w:val="22"/>
+          <w:szCs w:val="22"/>
+        </w:rPr>
+        <w:t xml:space="preserve"> </w:t>
+      </w:r>
+      <w:r>
+        <w:rPr>
+          <w:sz w:val="22"/>
+          <w:szCs w:val="22"/>
+        </w:rPr>
+        <w:t>to</w:t>
+      </w:r>
+      <w:r>
+        <w:rPr>
+          <w:sz w:val="22"/>
+          <w:szCs w:val="22"/>
+        </w:rPr>
+        <w:t xml:space="preserve"> d/tables</w:t>
+      </w:r>
+      <w:proofErr w:type="gramStart"/>
+      <w:r>
+        <w:rPr>
+          <w:sz w:val="22"/>
+          <w:szCs w:val="22"/>
+        </w:rPr>
+        <w:t>/ .</w:t>
+      </w:r>
+      <w:proofErr w:type="gramEnd"/>
+    </w:p>
+    <w:p>
+      <w:pPr>
+        <w:rPr>
+          <w:sz w:val="22"/>
+          <w:szCs w:val="22"/>
+        </w:rPr>
+      </w:pPr>
+      <w:r>
+        <w:rPr>
+          <w:sz w:val="22"/>
+          <w:szCs w:val="22"/>
+        </w:rPr>
+        <w:tab/>
+      </w:r>
+    </w:p>
+    <w:p>
+      <w:pPr>
+        <w:pStyle w:val="ListParagraph"/>
+        <w:numPr>
+          <w:ilvl w:val="0"/>
+          <w:numId w:val="1"/>
+        </w:numPr>
+        <w:rPr>
+          <w:sz w:val="22"/>
+          <w:szCs w:val="22"/>
+        </w:rPr>
+      </w:pPr>
+    </w:p>
+    <w:p>
+      <w:pPr>
+        <w:pStyle w:val="ListParagraph"/>
+        <w:ind w:left="1440"/>
+      </w:pPr>
+      <w:r>
+        <w:t>Outlier exclusion</w:t>
+      </w:r>
+      <w:r>
+        <w:t xml:space="preserve"> criteria</w:t>
+      </w:r>
+      <w:r>
+        <w:t>: tokens where the F1 or F2 was more than three</w:t>
+      </w:r>
+      <w:r>
+        <w:t xml:space="preserve"> </w:t>
+      </w:r>
+      <w:r>
+        <w:t>standard deviations away from the mean. This was based on the group mean for each</w:t>
+      </w:r>
+      <w:r>
+        <w:t xml:space="preserve"> </w:t>
+      </w:r>
+      <w:r>
+        <w:t xml:space="preserve">formant for each </w:t>
+      </w:r>
+      <w:r>
+        <w:t>word. In disyllabic words, the procedure was applied based on the syllable to which the vowel belonged.</w:t>
+      </w:r>
+    </w:p>
+    <w:p>
+      <w:pPr>
+        <w:rPr>
+          <w:sz w:val="22"/>
+          <w:szCs w:val="22"/>
+        </w:rPr>
+      </w:pPr>
+    </w:p>
+    <w:p>
+      <w:pPr>
         <w:ind w:left="720" w:hanging="720"/>
         <w:rPr>
           <w:sz w:val="22"/>
           <w:szCs w:val="22"/>
         </w:rPr>
       </w:pPr>
+    </w:p>
+    <w:p>
+      <w:pPr>
+        <w:ind w:left="720" w:hanging="720"/>
+        <w:rPr>
+          <w:sz w:val="22"/>
+          <w:szCs w:val="22"/>
+        </w:rPr>
+      </w:pPr>
       <w:r>
         <w:rPr>
           <w:sz w:val="22"/>
@@ -2680,74 +2975,1141 @@
     </w:p>
     <w:p>
       <w:pPr>
+        <w:rPr>
+          <w:b/>
+          <w:sz w:val="32"/>
+          <w:szCs w:val="32"/>
+        </w:rPr>
+      </w:pPr>
+      <w:r>
+        <w:rPr>
+          <w:b/>
+          <w:sz w:val="32"/>
+          <w:szCs w:val="32"/>
+        </w:rPr>
+        <w:t>Part 2. Data analysis and further tables preparation</w:t>
+      </w:r>
+    </w:p>
+    <w:p>
+      <w:pPr>
+        <w:rPr>
+          <w:sz w:val="22"/>
+          <w:szCs w:val="22"/>
+        </w:rPr>
+      </w:pPr>
+    </w:p>
+    <w:p>
+      <w:pPr>
+        <w:pStyle w:val="p1"/>
+        <w:rPr>
+          <w:sz w:val="22"/>
+          <w:szCs w:val="22"/>
+        </w:rPr>
+      </w:pPr>
+      <w:proofErr w:type="spellStart"/>
+      <w:r>
+        <w:rPr>
+          <w:rFonts w:asciiTheme="minorHAnsi" w:hAnsiTheme="minorHAnsi"/>
+          <w:b/>
+          <w:sz w:val="22"/>
+          <w:szCs w:val="22"/>
+        </w:rPr>
+        <w:t>T</w:t>
+      </w:r>
+      <w:r>
+        <w:rPr>
+          <w:rFonts w:asciiTheme="minorHAnsi" w:hAnsiTheme="minorHAnsi"/>
+          <w:b/>
+          <w:sz w:val="22"/>
+          <w:szCs w:val="22"/>
+        </w:rPr>
+        <w:t>eammates</w:t>
+      </w:r>
+      <w:r>
+        <w:rPr>
+          <w:rFonts w:asciiTheme="minorHAnsi" w:hAnsiTheme="minorHAnsi"/>
+          <w:b/>
+          <w:sz w:val="22"/>
+          <w:szCs w:val="22"/>
+        </w:rPr>
+        <w:t>.m</w:t>
+      </w:r>
+      <w:proofErr w:type="spellEnd"/>
+      <w:r>
+        <w:rPr>
+          <w:rFonts w:asciiTheme="minorHAnsi" w:hAnsiTheme="minorHAnsi"/>
+          <w:sz w:val="22"/>
+          <w:szCs w:val="22"/>
+        </w:rPr>
+        <w:t xml:space="preserve">: get table created by </w:t>
+      </w:r>
+      <w:proofErr w:type="spellStart"/>
+      <w:r>
+        <w:rPr>
+          <w:i/>
+          <w:sz w:val="22"/>
+          <w:szCs w:val="22"/>
+        </w:rPr>
+        <w:t>adapting_toFave_TextGrids_formant.m</w:t>
+      </w:r>
+      <w:proofErr w:type="spellEnd"/>
+      <w:r>
+        <w:rPr>
+          <w:sz w:val="22"/>
+          <w:szCs w:val="22"/>
+        </w:rPr>
+        <w:t xml:space="preserve"> and </w:t>
+      </w:r>
+      <w:r>
+        <w:rPr>
+          <w:sz w:val="22"/>
+          <w:szCs w:val="22"/>
+        </w:rPr>
+        <w:t xml:space="preserve">for each subject, add </w:t>
+      </w:r>
+      <w:r>
+        <w:rPr>
+          <w:sz w:val="22"/>
+          <w:szCs w:val="22"/>
+        </w:rPr>
+        <w:t>columns F1</w:t>
+      </w:r>
+      <w:r>
+        <w:rPr>
+          <w:sz w:val="22"/>
+          <w:szCs w:val="22"/>
+        </w:rPr>
+        <w:t>_teammate</w:t>
+      </w:r>
+      <w:r>
+        <w:rPr>
+          <w:sz w:val="22"/>
+          <w:szCs w:val="22"/>
+        </w:rPr>
+        <w:t>, F2</w:t>
+      </w:r>
+      <w:r>
+        <w:rPr>
+          <w:sz w:val="22"/>
+          <w:szCs w:val="22"/>
+        </w:rPr>
+        <w:t>_teammate</w:t>
+      </w:r>
+      <w:r>
+        <w:rPr>
+          <w:sz w:val="22"/>
+          <w:szCs w:val="22"/>
+        </w:rPr>
+        <w:t xml:space="preserve">, </w:t>
+      </w:r>
+      <w:proofErr w:type="spellStart"/>
+      <w:r>
+        <w:rPr>
+          <w:sz w:val="22"/>
+          <w:szCs w:val="22"/>
+        </w:rPr>
+        <w:t>duration</w:t>
+      </w:r>
+      <w:r>
+        <w:rPr>
+          <w:sz w:val="22"/>
+          <w:szCs w:val="22"/>
+        </w:rPr>
+        <w:t>_teammate</w:t>
+      </w:r>
+      <w:proofErr w:type="spellEnd"/>
+      <w:r>
+        <w:rPr>
+          <w:sz w:val="22"/>
+          <w:szCs w:val="22"/>
+        </w:rPr>
+        <w:t>,</w:t>
+      </w:r>
+      <w:r>
+        <w:rPr>
+          <w:sz w:val="22"/>
+          <w:szCs w:val="22"/>
+        </w:rPr>
+        <w:t xml:space="preserve"> with those values from the corresponding teammate.</w:t>
+      </w:r>
+    </w:p>
+    <w:p>
+      <w:pPr>
+        <w:pStyle w:val="p1"/>
+        <w:rPr>
+          <w:sz w:val="22"/>
+          <w:szCs w:val="22"/>
+        </w:rPr>
+      </w:pPr>
+      <w:r>
+        <w:rPr>
+          <w:sz w:val="22"/>
+          <w:szCs w:val="22"/>
+        </w:rPr>
+        <w:t>Since teammates are out of step in giver round number, it is necessary to interpolate.</w:t>
+      </w:r>
+    </w:p>
+    <w:p>
+      <w:pPr>
+        <w:pStyle w:val="p1"/>
+        <w:rPr>
+          <w:rFonts w:asciiTheme="minorHAnsi" w:hAnsiTheme="minorHAnsi"/>
+          <w:sz w:val="22"/>
+          <w:szCs w:val="22"/>
+        </w:rPr>
+      </w:pPr>
+      <w:r>
+        <w:rPr>
+          <w:sz w:val="22"/>
+          <w:szCs w:val="22"/>
+        </w:rPr>
+        <w:t>Add column that signals whether that data point was interpolated or original.</w:t>
+      </w:r>
+    </w:p>
+    <w:p>
+      <w:pPr>
+        <w:rPr>
+          <w:sz w:val="22"/>
+          <w:szCs w:val="22"/>
+        </w:rPr>
+      </w:pPr>
+      <w:r>
+        <w:rPr>
+          <w:sz w:val="22"/>
+          <w:szCs w:val="22"/>
+        </w:rPr>
+        <w:t xml:space="preserve">The original table used has the </w:t>
+      </w:r>
+      <w:r>
+        <w:rPr>
+          <w:sz w:val="22"/>
+          <w:szCs w:val="22"/>
+        </w:rPr>
+        <w:t>average by each round the speaker used.</w:t>
+      </w:r>
+    </w:p>
+    <w:p>
+      <w:pPr>
+        <w:pStyle w:val="ListParagraph"/>
+        <w:numPr>
+          <w:ilvl w:val="0"/>
+          <w:numId w:val="1"/>
+        </w:numPr>
+        <w:rPr>
+          <w:sz w:val="22"/>
+          <w:szCs w:val="22"/>
+        </w:rPr>
+      </w:pPr>
+      <w:r>
+        <w:rPr>
+          <w:sz w:val="22"/>
+          <w:szCs w:val="22"/>
+        </w:rPr>
+        <w:t>Table with interpolated rounds</w:t>
+      </w:r>
+    </w:p>
+    <w:p>
+      <w:pPr>
+        <w:pStyle w:val="ListParagraph"/>
+        <w:numPr>
+          <w:ilvl w:val="0"/>
+          <w:numId w:val="1"/>
+        </w:numPr>
+        <w:rPr>
+          <w:sz w:val="22"/>
+          <w:szCs w:val="22"/>
+        </w:rPr>
+      </w:pPr>
+      <w:r>
+        <w:rPr>
+          <w:sz w:val="22"/>
+          <w:szCs w:val="22"/>
+        </w:rPr>
+        <w:t>Table with matched rounds ([1 3 4 7; 2 5 6 8]</w:t>
+      </w:r>
+      <w:r>
+        <w:rPr>
+          <w:sz w:val="22"/>
+          <w:szCs w:val="22"/>
+        </w:rPr>
+        <w:t xml:space="preserve"> for example</w:t>
+      </w:r>
+      <w:r>
+        <w:rPr>
+          <w:sz w:val="22"/>
+          <w:szCs w:val="22"/>
+        </w:rPr>
+        <w:t>)</w:t>
+      </w:r>
+    </w:p>
+    <w:p>
+      <w:pPr>
+        <w:rPr>
+          <w:sz w:val="22"/>
+          <w:szCs w:val="22"/>
+        </w:rPr>
+      </w:pPr>
+    </w:p>
+    <w:p>
+      <w:r>
+        <w:rPr>
+          <w:sz w:val="22"/>
+          <w:szCs w:val="22"/>
+        </w:rPr>
+        <w:t xml:space="preserve">Use </w:t>
+      </w:r>
+      <w:r>
+        <w:t xml:space="preserve">tables from Tableau from moving average of </w:t>
+      </w:r>
+      <w:proofErr w:type="spellStart"/>
+      <w:r>
+        <w:t>week_timer</w:t>
+      </w:r>
+      <w:proofErr w:type="spellEnd"/>
+      <w:r>
+        <w:t xml:space="preserve">, </w:t>
+      </w:r>
+      <w:proofErr w:type="spellStart"/>
+      <w:r>
+        <w:t>day_timer</w:t>
+      </w:r>
+      <w:proofErr w:type="spellEnd"/>
+      <w:r>
+        <w:t xml:space="preserve">, and </w:t>
+      </w:r>
+      <w:proofErr w:type="spellStart"/>
+      <w:r>
+        <w:t>all_timer</w:t>
+      </w:r>
+      <w:proofErr w:type="spellEnd"/>
+      <w:r>
+        <w:t>.</w:t>
+      </w:r>
+    </w:p>
+    <w:p>
+      <w:r>
+        <w:t>To create difference between teammates, and between self at week 1 and week 2.</w:t>
+      </w:r>
+    </w:p>
+    <w:p>
+      <w:r>
+        <w:t xml:space="preserve">Match rows if each teammate has same number, if not, take randomly from the one with more points </w:t>
+      </w:r>
+      <w:proofErr w:type="gramStart"/>
+      <w:r>
+        <w:t>so as to</w:t>
+      </w:r>
+      <w:proofErr w:type="gramEnd"/>
+      <w:r>
+        <w:t xml:space="preserve"> make both teammates have the same number of rows.</w:t>
+      </w:r>
+    </w:p>
+    <w:p>
+      <w:pPr>
+        <w:rPr>
+          <w:sz w:val="22"/>
+          <w:szCs w:val="22"/>
+        </w:rPr>
+      </w:pPr>
+    </w:p>
+    <w:p>
+      <w:pPr>
+        <w:pStyle w:val="ListParagraph"/>
+        <w:ind w:left="1080"/>
+        <w:rPr>
+          <w:sz w:val="22"/>
+          <w:szCs w:val="22"/>
+        </w:rPr>
+      </w:pPr>
+    </w:p>
+    <w:p>
+      <w:pPr>
+        <w:rPr>
+          <w:sz w:val="22"/>
+          <w:szCs w:val="22"/>
+        </w:rPr>
+      </w:pPr>
+      <w:proofErr w:type="spellStart"/>
+      <w:r>
+        <w:rPr>
+          <w:b/>
+          <w:sz w:val="22"/>
+          <w:szCs w:val="22"/>
+        </w:rPr>
+        <w:t>word_table.m</w:t>
+      </w:r>
+      <w:proofErr w:type="spellEnd"/>
+      <w:r>
+        <w:rPr>
+          <w:sz w:val="22"/>
+          <w:szCs w:val="22"/>
+        </w:rPr>
+        <w:t xml:space="preserve">: for each word, which words precede it and which follow it. </w:t>
+      </w:r>
+    </w:p>
+    <w:p>
+      <w:pPr>
+        <w:rPr>
+          <w:sz w:val="22"/>
+          <w:szCs w:val="22"/>
+        </w:rPr>
+      </w:pPr>
+    </w:p>
+    <w:p>
+      <w:pPr>
+        <w:rPr>
+          <w:sz w:val="22"/>
+          <w:szCs w:val="22"/>
+        </w:rPr>
+      </w:pPr>
+    </w:p>
+    <w:p>
+      <w:pPr>
+        <w:rPr>
+          <w:sz w:val="22"/>
+          <w:szCs w:val="22"/>
+        </w:rPr>
+      </w:pPr>
+      <w:r>
+        <w:rPr>
+          <w:b/>
+          <w:sz w:val="22"/>
+          <w:szCs w:val="22"/>
+        </w:rPr>
+        <w:t>Teammates_1.m</w:t>
+      </w:r>
+    </w:p>
+    <w:p>
+      <w:pPr>
+        <w:rPr>
+          <w:sz w:val="22"/>
+          <w:szCs w:val="22"/>
+        </w:rPr>
+      </w:pPr>
+    </w:p>
+    <w:p>
+      <w:pPr>
+        <w:rPr>
+          <w:sz w:val="22"/>
+          <w:szCs w:val="22"/>
+        </w:rPr>
+      </w:pPr>
+    </w:p>
+    <w:p>
+      <w:pPr>
+        <w:rPr>
+          <w:sz w:val="22"/>
+          <w:szCs w:val="22"/>
+        </w:rPr>
+      </w:pPr>
+    </w:p>
+    <w:p>
+      <w:pPr>
+        <w:rPr>
+          <w:sz w:val="22"/>
+          <w:szCs w:val="22"/>
+        </w:rPr>
+      </w:pPr>
+      <w:proofErr w:type="spellStart"/>
+      <w:r>
+        <w:rPr>
+          <w:b/>
+          <w:sz w:val="22"/>
+          <w:szCs w:val="22"/>
+        </w:rPr>
+        <w:t>Expected_distribution_of_autocorrelation.m</w:t>
+      </w:r>
+      <w:proofErr w:type="spellEnd"/>
+      <w:r>
+        <w:rPr>
+          <w:sz w:val="22"/>
+          <w:szCs w:val="22"/>
+        </w:rPr>
+        <w:t xml:space="preserve">: </w:t>
+      </w:r>
+    </w:p>
+    <w:p>
+      <w:pPr>
+        <w:rPr>
+          <w:sz w:val="22"/>
+          <w:szCs w:val="22"/>
+        </w:rPr>
+      </w:pPr>
+      <w:r>
+        <w:rPr>
+          <w:sz w:val="22"/>
+          <w:szCs w:val="22"/>
+        </w:rPr>
+        <w:t xml:space="preserve">Objective: see what happens when you shift time-step by one and correlate it with itself. </w:t>
+      </w:r>
+    </w:p>
+    <w:p>
+      <w:pPr>
+        <w:rPr>
+          <w:sz w:val="22"/>
+          <w:szCs w:val="22"/>
+        </w:rPr>
+      </w:pPr>
+      <w:r>
+        <w:rPr>
+          <w:sz w:val="22"/>
+          <w:szCs w:val="22"/>
+        </w:rPr>
+        <w:t>Expected: a given time-step is correlated with the previous time-step.</w:t>
+      </w:r>
+    </w:p>
+    <w:p>
+      <w:pPr>
+        <w:rPr>
+          <w:sz w:val="22"/>
+          <w:szCs w:val="22"/>
+        </w:rPr>
+      </w:pPr>
+      <w:r>
+        <w:rPr>
+          <w:sz w:val="22"/>
+          <w:szCs w:val="22"/>
+        </w:rPr>
+        <w:t>Fundamental time-series analysis, autocorrelation function of lag-1. If the value of the correlation is positive, it means that it is greater than chance that each sample is not independent of each other.</w:t>
+      </w:r>
+    </w:p>
+    <w:p>
+      <w:pPr>
+        <w:rPr>
+          <w:sz w:val="22"/>
+          <w:szCs w:val="22"/>
+        </w:rPr>
+      </w:pPr>
+    </w:p>
+    <w:p>
+      <w:pPr>
+        <w:rPr>
+          <w:sz w:val="22"/>
+          <w:szCs w:val="22"/>
+        </w:rPr>
+      </w:pPr>
+    </w:p>
+    <w:p>
+      <w:pPr>
+        <w:rPr>
+          <w:sz w:val="22"/>
+          <w:szCs w:val="22"/>
+        </w:rPr>
+      </w:pPr>
+    </w:p>
+    <w:p>
+      <w:pPr>
+        <w:rPr>
+          <w:sz w:val="22"/>
+          <w:szCs w:val="22"/>
+        </w:rPr>
+      </w:pPr>
+    </w:p>
+    <w:p>
+      <w:pPr>
+        <w:rPr>
+          <w:sz w:val="22"/>
+          <w:szCs w:val="22"/>
+        </w:rPr>
+      </w:pPr>
+    </w:p>
+    <w:p>
+      <w:pPr>
+        <w:rPr>
+          <w:b/>
+          <w:sz w:val="28"/>
+          <w:szCs w:val="28"/>
+        </w:rPr>
+      </w:pPr>
+      <w:r>
+        <w:rPr>
+          <w:b/>
+          <w:sz w:val="28"/>
+          <w:szCs w:val="28"/>
+        </w:rPr>
+        <w:t>Tables:</w:t>
+      </w:r>
+    </w:p>
+    <w:p/>
+    <w:p>
+      <w:pPr>
         <w:ind w:left="720" w:hanging="720"/>
-        <w:rPr>
-          <w:sz w:val="22"/>
-          <w:szCs w:val="22"/>
-        </w:rPr>
-      </w:pPr>
-      <w:r>
-        <w:rPr>
-          <w:sz w:val="22"/>
-          <w:szCs w:val="22"/>
-        </w:rPr>
-        <w:tab/>
-      </w:r>
-    </w:p>
-    <w:p>
-      <w:pPr>
-        <w:rPr>
-          <w:sz w:val="22"/>
-          <w:szCs w:val="22"/>
-        </w:rPr>
-      </w:pPr>
-    </w:p>
-    <w:p>
-      <w:pPr>
-        <w:rPr>
-          <w:sz w:val="22"/>
-          <w:szCs w:val="22"/>
-        </w:rPr>
-      </w:pPr>
-    </w:p>
-    <w:p>
-      <w:pPr>
-        <w:rPr>
-          <w:sz w:val="22"/>
-          <w:szCs w:val="22"/>
-        </w:rPr>
-      </w:pPr>
-    </w:p>
-    <w:p>
-      <w:pPr>
-        <w:rPr>
-          <w:sz w:val="22"/>
-          <w:szCs w:val="22"/>
-        </w:rPr>
-      </w:pPr>
-    </w:p>
-    <w:p>
-      <w:pPr>
-        <w:rPr>
-          <w:sz w:val="22"/>
-          <w:szCs w:val="22"/>
-        </w:rPr>
-      </w:pPr>
-    </w:p>
-    <w:p>
-      <w:pPr>
-        <w:rPr>
-          <w:sz w:val="22"/>
-          <w:szCs w:val="22"/>
-        </w:rPr>
-      </w:pPr>
-    </w:p>
-    <w:p>
-      <w:pPr>
-        <w:rPr>
-          <w:sz w:val="22"/>
-          <w:szCs w:val="22"/>
-        </w:rPr>
+      </w:pPr>
+      <w:proofErr w:type="gramStart"/>
+      <w:r>
+        <w:t>Round_averages_both.csv :</w:t>
+      </w:r>
+      <w:proofErr w:type="gramEnd"/>
+      <w:r>
+        <w:t xml:space="preserve"> uses the average of each round for /ae/ for both cad and cat, and /</w:t>
+      </w:r>
+      <w:proofErr w:type="spellStart"/>
+      <w:r>
+        <w:t>iy</w:t>
+      </w:r>
+      <w:proofErr w:type="spellEnd"/>
+      <w:r>
+        <w:t xml:space="preserve">/ for both </w:t>
+      </w:r>
+      <w:proofErr w:type="spellStart"/>
+      <w:r>
+        <w:t>qeed</w:t>
+      </w:r>
+      <w:proofErr w:type="spellEnd"/>
+      <w:r>
+        <w:t xml:space="preserve"> and </w:t>
+      </w:r>
+      <w:proofErr w:type="spellStart"/>
+      <w:r>
+        <w:t>qeet</w:t>
+      </w:r>
+      <w:proofErr w:type="spellEnd"/>
+      <w:r>
+        <w:t>. Copied from Tableau.</w:t>
+      </w:r>
+    </w:p>
+    <w:p>
+      <w:pPr>
+        <w:ind w:left="720" w:hanging="720"/>
+      </w:pPr>
+      <w:r>
+        <w:t>Round_averages_d.csv:</w:t>
+      </w:r>
+      <w:r>
+        <w:t xml:space="preserve"> </w:t>
+      </w:r>
+      <w:r>
+        <w:t>uses the average of each round for /ae/ cad</w:t>
+      </w:r>
+      <w:r>
+        <w:t>, and /</w:t>
+      </w:r>
+      <w:proofErr w:type="spellStart"/>
+      <w:r>
+        <w:t>iy</w:t>
+      </w:r>
+      <w:proofErr w:type="spellEnd"/>
+      <w:r>
+        <w:t>/ for</w:t>
+      </w:r>
+      <w:r>
+        <w:t xml:space="preserve"> </w:t>
+      </w:r>
+      <w:proofErr w:type="spellStart"/>
+      <w:proofErr w:type="gramStart"/>
+      <w:r>
+        <w:t>qeed</w:t>
+      </w:r>
+      <w:proofErr w:type="spellEnd"/>
+      <w:r>
+        <w:t xml:space="preserve"> .</w:t>
+      </w:r>
+      <w:proofErr w:type="gramEnd"/>
+      <w:r>
+        <w:t xml:space="preserve"> Copied from Tableau.</w:t>
+      </w:r>
+    </w:p>
+    <w:p>
+      <w:pPr>
+        <w:ind w:left="720" w:hanging="720"/>
+      </w:pPr>
+      <w:r>
+        <w:t>Round_averages_t.csv:</w:t>
+      </w:r>
+      <w:r>
+        <w:t xml:space="preserve"> </w:t>
+      </w:r>
+      <w:r>
+        <w:t xml:space="preserve">uses the average of each round for /ae/ </w:t>
+      </w:r>
+      <w:r>
+        <w:t>cat, and /</w:t>
+      </w:r>
+      <w:proofErr w:type="spellStart"/>
+      <w:r>
+        <w:t>iy</w:t>
+      </w:r>
+      <w:proofErr w:type="spellEnd"/>
+      <w:r>
+        <w:t>/ for</w:t>
+      </w:r>
+      <w:r>
+        <w:t xml:space="preserve"> </w:t>
+      </w:r>
+      <w:proofErr w:type="spellStart"/>
+      <w:proofErr w:type="gramStart"/>
+      <w:r>
+        <w:t>qeet</w:t>
+      </w:r>
+      <w:proofErr w:type="spellEnd"/>
+      <w:r>
+        <w:t xml:space="preserve"> .</w:t>
+      </w:r>
+      <w:proofErr w:type="gramEnd"/>
+      <w:r>
+        <w:t xml:space="preserve"> Copied from Tableau.</w:t>
+      </w:r>
+    </w:p>
+    <w:p>
+      <w:pPr>
+        <w:ind w:left="720" w:hanging="720"/>
+      </w:pPr>
+      <w:r>
+        <w:rPr>
+          <w:b/>
+          <w:color w:val="FF0000"/>
+        </w:rPr>
+        <w:t>Moving_avg_weektimer_5_both</w:t>
+      </w:r>
+      <w:r>
+        <w:t xml:space="preserve">: uses </w:t>
+      </w:r>
+      <w:r>
+        <w:t xml:space="preserve">moving average of </w:t>
+      </w:r>
+      <w:proofErr w:type="spellStart"/>
+      <w:r>
+        <w:t>week_timer</w:t>
+      </w:r>
+      <w:proofErr w:type="spellEnd"/>
+      <w:r>
+        <w:t xml:space="preserve"> for /ae/ for both cad and cat, and /</w:t>
+      </w:r>
+      <w:proofErr w:type="spellStart"/>
+      <w:r>
+        <w:t>iy</w:t>
+      </w:r>
+      <w:proofErr w:type="spellEnd"/>
+      <w:r>
+        <w:t xml:space="preserve">/ for both </w:t>
+      </w:r>
+      <w:proofErr w:type="spellStart"/>
+      <w:r>
+        <w:t>qeed</w:t>
+      </w:r>
+      <w:proofErr w:type="spellEnd"/>
+      <w:r>
+        <w:t xml:space="preserve"> and </w:t>
+      </w:r>
+      <w:proofErr w:type="spellStart"/>
+      <w:r>
+        <w:t>qeet</w:t>
+      </w:r>
+      <w:proofErr w:type="spellEnd"/>
+      <w:r>
+        <w:t>. Copied from Tableau.</w:t>
+      </w:r>
+    </w:p>
+    <w:p>
+      <w:pPr>
+        <w:ind w:left="720" w:hanging="720"/>
+      </w:pPr>
+      <w:r>
+        <w:rPr>
+          <w:b/>
+        </w:rPr>
+        <w:t>Moving_avg_weektimer_5_d</w:t>
+      </w:r>
+      <w:r>
+        <w:t xml:space="preserve">: uses </w:t>
+      </w:r>
+      <w:r>
+        <w:t xml:space="preserve">moving average of </w:t>
+      </w:r>
+      <w:proofErr w:type="spellStart"/>
+      <w:r>
+        <w:t>week_timer</w:t>
+      </w:r>
+      <w:proofErr w:type="spellEnd"/>
+      <w:r>
+        <w:t xml:space="preserve"> for /ae/ cad, and /</w:t>
+      </w:r>
+      <w:proofErr w:type="spellStart"/>
+      <w:r>
+        <w:t>iy</w:t>
+      </w:r>
+      <w:proofErr w:type="spellEnd"/>
+      <w:r>
+        <w:t xml:space="preserve">/ for </w:t>
+      </w:r>
+      <w:proofErr w:type="spellStart"/>
+      <w:proofErr w:type="gramStart"/>
+      <w:r>
+        <w:t>qeed</w:t>
+      </w:r>
+      <w:proofErr w:type="spellEnd"/>
+      <w:r>
+        <w:t xml:space="preserve"> .</w:t>
+      </w:r>
+      <w:proofErr w:type="gramEnd"/>
+      <w:r>
+        <w:t xml:space="preserve"> Copied from Tableau.</w:t>
+      </w:r>
+    </w:p>
+    <w:p>
+      <w:pPr>
+        <w:ind w:left="720" w:hanging="720"/>
+      </w:pPr>
+      <w:r>
+        <w:rPr>
+          <w:b/>
+        </w:rPr>
+        <w:t>Moving_avg_weektimer_5_t</w:t>
+      </w:r>
+      <w:r>
+        <w:t xml:space="preserve">: uses </w:t>
+      </w:r>
+      <w:r>
+        <w:t xml:space="preserve">moving average of </w:t>
+      </w:r>
+      <w:proofErr w:type="spellStart"/>
+      <w:r>
+        <w:t>week_timer</w:t>
+      </w:r>
+      <w:proofErr w:type="spellEnd"/>
+      <w:r>
+        <w:t xml:space="preserve"> for /ae/ cat, and /</w:t>
+      </w:r>
+      <w:proofErr w:type="spellStart"/>
+      <w:r>
+        <w:t>iy</w:t>
+      </w:r>
+      <w:proofErr w:type="spellEnd"/>
+      <w:r>
+        <w:t xml:space="preserve">/ for </w:t>
+      </w:r>
+      <w:proofErr w:type="spellStart"/>
+      <w:r>
+        <w:t>qeet</w:t>
+      </w:r>
+      <w:proofErr w:type="spellEnd"/>
+      <w:r>
+        <w:t>. Copied from Tableau.</w:t>
+      </w:r>
+    </w:p>
+    <w:p>
+      <w:pPr>
+        <w:ind w:left="720" w:hanging="720"/>
+      </w:pPr>
+      <w:r>
+        <w:rPr>
+          <w:b/>
+        </w:rPr>
+        <w:t>Moving_avg_daytimer_5_both</w:t>
+      </w:r>
+      <w:r>
+        <w:t xml:space="preserve">: uses moving average of </w:t>
+      </w:r>
+      <w:proofErr w:type="spellStart"/>
+      <w:r>
+        <w:t>day</w:t>
+      </w:r>
+      <w:r>
+        <w:t>_timer</w:t>
+      </w:r>
+      <w:proofErr w:type="spellEnd"/>
+      <w:r>
+        <w:t xml:space="preserve"> for /ae/ for both cad and cat, and /</w:t>
+      </w:r>
+      <w:proofErr w:type="spellStart"/>
+      <w:r>
+        <w:t>iy</w:t>
+      </w:r>
+      <w:proofErr w:type="spellEnd"/>
+      <w:r>
+        <w:t xml:space="preserve">/ for both </w:t>
+      </w:r>
+      <w:proofErr w:type="spellStart"/>
+      <w:r>
+        <w:t>qeed</w:t>
+      </w:r>
+      <w:proofErr w:type="spellEnd"/>
+      <w:r>
+        <w:t xml:space="preserve"> and </w:t>
+      </w:r>
+      <w:proofErr w:type="spellStart"/>
+      <w:r>
+        <w:t>qeet</w:t>
+      </w:r>
+      <w:proofErr w:type="spellEnd"/>
+      <w:r>
+        <w:t>. Copied from Tableau.</w:t>
+      </w:r>
+    </w:p>
+    <w:p>
+      <w:pPr>
+        <w:ind w:left="720" w:hanging="720"/>
+      </w:pPr>
+      <w:r>
+        <w:rPr>
+          <w:b/>
+        </w:rPr>
+        <w:t>Moving_avg_daytimer_5_d</w:t>
+      </w:r>
+      <w:r>
+        <w:t xml:space="preserve">: uses moving average of </w:t>
+      </w:r>
+      <w:proofErr w:type="spellStart"/>
+      <w:r>
+        <w:t>day</w:t>
+      </w:r>
+      <w:r>
+        <w:t>_timer</w:t>
+      </w:r>
+      <w:proofErr w:type="spellEnd"/>
+      <w:r>
+        <w:t xml:space="preserve"> for /ae/ cad, and /</w:t>
+      </w:r>
+      <w:proofErr w:type="spellStart"/>
+      <w:r>
+        <w:t>iy</w:t>
+      </w:r>
+      <w:proofErr w:type="spellEnd"/>
+      <w:r>
+        <w:t xml:space="preserve">/ for </w:t>
+      </w:r>
+      <w:proofErr w:type="spellStart"/>
+      <w:proofErr w:type="gramStart"/>
+      <w:r>
+        <w:t>qeed</w:t>
+      </w:r>
+      <w:proofErr w:type="spellEnd"/>
+      <w:r>
+        <w:t xml:space="preserve"> .</w:t>
+      </w:r>
+      <w:proofErr w:type="gramEnd"/>
+      <w:r>
+        <w:t xml:space="preserve"> Copied from Tableau.</w:t>
+      </w:r>
+    </w:p>
+    <w:p>
+      <w:pPr>
+        <w:ind w:left="720" w:hanging="720"/>
+      </w:pPr>
+      <w:r>
+        <w:rPr>
+          <w:b/>
+        </w:rPr>
+        <w:t>Moving_avg_daytimer_5_t</w:t>
+      </w:r>
+      <w:r>
+        <w:t xml:space="preserve">: uses moving average of </w:t>
+      </w:r>
+      <w:proofErr w:type="spellStart"/>
+      <w:r>
+        <w:t>day</w:t>
+      </w:r>
+      <w:r>
+        <w:t>_timer</w:t>
+      </w:r>
+      <w:proofErr w:type="spellEnd"/>
+      <w:r>
+        <w:t xml:space="preserve"> for /ae/ cat, and /</w:t>
+      </w:r>
+      <w:proofErr w:type="spellStart"/>
+      <w:r>
+        <w:t>iy</w:t>
+      </w:r>
+      <w:proofErr w:type="spellEnd"/>
+      <w:r>
+        <w:t xml:space="preserve">/ for </w:t>
+      </w:r>
+      <w:proofErr w:type="spellStart"/>
+      <w:r>
+        <w:t>qeet</w:t>
+      </w:r>
+      <w:proofErr w:type="spellEnd"/>
+      <w:r>
+        <w:t>. Copied from Tableau.</w:t>
+      </w:r>
+    </w:p>
+    <w:p>
+      <w:pPr>
+        <w:ind w:left="720" w:hanging="720"/>
+      </w:pPr>
+      <w:r>
+        <w:t xml:space="preserve">Moving_avg_alltimer_5_both: uses moving average of </w:t>
+      </w:r>
+      <w:proofErr w:type="spellStart"/>
+      <w:r>
+        <w:t>all</w:t>
+      </w:r>
+      <w:r>
+        <w:t>_timer</w:t>
+      </w:r>
+      <w:proofErr w:type="spellEnd"/>
+      <w:r>
+        <w:t xml:space="preserve"> for /ae/ for both cad and cat, and /</w:t>
+      </w:r>
+      <w:proofErr w:type="spellStart"/>
+      <w:r>
+        <w:t>iy</w:t>
+      </w:r>
+      <w:proofErr w:type="spellEnd"/>
+      <w:r>
+        <w:t xml:space="preserve">/ for both </w:t>
+      </w:r>
+      <w:proofErr w:type="spellStart"/>
+      <w:r>
+        <w:t>qeed</w:t>
+      </w:r>
+      <w:proofErr w:type="spellEnd"/>
+      <w:r>
+        <w:t xml:space="preserve"> and </w:t>
+      </w:r>
+      <w:proofErr w:type="spellStart"/>
+      <w:r>
+        <w:t>qeet</w:t>
+      </w:r>
+      <w:proofErr w:type="spellEnd"/>
+      <w:r>
+        <w:t>. Copied from Tableau.</w:t>
+      </w:r>
+    </w:p>
+    <w:p>
+      <w:pPr>
+        <w:ind w:left="720" w:hanging="720"/>
+      </w:pPr>
+      <w:r>
+        <w:t xml:space="preserve">Moving_avg_alltimer_5_d: uses moving average of </w:t>
+      </w:r>
+      <w:proofErr w:type="spellStart"/>
+      <w:r>
+        <w:t>all</w:t>
+      </w:r>
+      <w:r>
+        <w:t>_timer</w:t>
+      </w:r>
+      <w:proofErr w:type="spellEnd"/>
+      <w:r>
+        <w:t xml:space="preserve"> for /ae/ cad, and /</w:t>
+      </w:r>
+      <w:proofErr w:type="spellStart"/>
+      <w:r>
+        <w:t>iy</w:t>
+      </w:r>
+      <w:proofErr w:type="spellEnd"/>
+      <w:r>
+        <w:t xml:space="preserve">/ for </w:t>
+      </w:r>
+      <w:proofErr w:type="spellStart"/>
+      <w:proofErr w:type="gramStart"/>
+      <w:r>
+        <w:t>qeed</w:t>
+      </w:r>
+      <w:proofErr w:type="spellEnd"/>
+      <w:r>
+        <w:t xml:space="preserve"> .</w:t>
+      </w:r>
+      <w:proofErr w:type="gramEnd"/>
+      <w:r>
+        <w:t xml:space="preserve"> Copied from Tableau.</w:t>
+      </w:r>
+    </w:p>
+    <w:p>
+      <w:pPr>
+        <w:ind w:left="720" w:hanging="720"/>
+      </w:pPr>
+      <w:r>
+        <w:t xml:space="preserve">Moving_avg_alltimer_5_t: uses moving average of </w:t>
+      </w:r>
+      <w:proofErr w:type="spellStart"/>
+      <w:r>
+        <w:t>all</w:t>
+      </w:r>
+      <w:r>
+        <w:t>_timer</w:t>
+      </w:r>
+      <w:proofErr w:type="spellEnd"/>
+      <w:r>
+        <w:t xml:space="preserve"> for /ae/ cat, and /</w:t>
+      </w:r>
+      <w:proofErr w:type="spellStart"/>
+      <w:r>
+        <w:t>iy</w:t>
+      </w:r>
+      <w:proofErr w:type="spellEnd"/>
+      <w:r>
+        <w:t xml:space="preserve">/ for </w:t>
+      </w:r>
+      <w:proofErr w:type="spellStart"/>
+      <w:r>
+        <w:t>qeet</w:t>
+      </w:r>
+      <w:proofErr w:type="spellEnd"/>
+      <w:r>
+        <w:t>. Copied from Tableau.</w:t>
+      </w:r>
+    </w:p>
+    <w:p>
+      <w:pPr>
+        <w:ind w:left="720" w:hanging="720"/>
+        <w:rPr>
+          <w:color w:val="000000" w:themeColor="text1"/>
+        </w:rPr>
+      </w:pPr>
+    </w:p>
+    <w:p>
+      <w:pPr>
+        <w:ind w:left="720" w:hanging="720"/>
+        <w:rPr>
+          <w:color w:val="000000" w:themeColor="text1"/>
+        </w:rPr>
+      </w:pPr>
+    </w:p>
+    <w:p>
+      <w:pPr>
+        <w:ind w:left="720" w:hanging="720"/>
+        <w:rPr>
+          <w:rFonts w:cs="Times New Roman"/>
+          <w:color w:val="000000" w:themeColor="text1"/>
+        </w:rPr>
+      </w:pPr>
+      <w:r>
+        <w:rPr>
+          <w:rFonts w:cs="Times New Roman"/>
+          <w:b/>
+          <w:color w:val="FF0000"/>
+        </w:rPr>
+        <w:t>teammates_moving_avg_weektimer_5_both</w:t>
+      </w:r>
+      <w:r>
+        <w:rPr>
+          <w:rFonts w:cs="Times New Roman"/>
+          <w:color w:val="000000" w:themeColor="text1"/>
+        </w:rPr>
+        <w:t xml:space="preserve">: result of teammates_1.m, </w:t>
+      </w:r>
+      <w:r>
+        <w:rPr>
+          <w:rFonts w:cs="Times New Roman"/>
+          <w:color w:val="000000" w:themeColor="text1"/>
+        </w:rPr>
+        <w:t xml:space="preserve">table </w:t>
+      </w:r>
+      <w:r>
+        <w:rPr>
+          <w:rFonts w:cs="Times New Roman"/>
+          <w:color w:val="000000" w:themeColor="text1"/>
+        </w:rPr>
+        <w:t>moving_avg_weektimer_5_both</w:t>
+      </w:r>
+      <w:r>
+        <w:rPr>
+          <w:rFonts w:cs="Times New Roman"/>
+          <w:color w:val="000000" w:themeColor="text1"/>
+        </w:rPr>
+        <w:t xml:space="preserve"> but with corresponding teammate information added.</w:t>
+      </w:r>
+    </w:p>
+    <w:p>
+      <w:pPr>
+        <w:ind w:left="720" w:hanging="720"/>
+      </w:pPr>
+    </w:p>
+    <w:p>
+      <w:pPr>
+        <w:ind w:left="720" w:hanging="720"/>
       </w:pPr>
     </w:p>
     <w:sectPr>

</xml_diff>

<commit_message>
Fixed problems with all_timer, day_timer, week_timer, now outsourced to add_timers.m
Linked up outliers.m to the body of this script, to keep all steps in this master script.
</commit_message>
<xml_diff>
--- a/master.docx
+++ b/master.docx
@@ -2733,14 +2733,28 @@
         <w:pStyle w:val="ListParagraph"/>
         <w:ind w:left="1080"/>
         <w:rPr>
-          <w:sz w:val="22"/>
-          <w:szCs w:val="22"/>
-        </w:rPr>
-      </w:pPr>
-    </w:p>
-    <w:p>
-      <w:pPr>
-        <w:rPr>
+          <w:i/>
+          <w:sz w:val="22"/>
+          <w:szCs w:val="22"/>
+        </w:rPr>
+      </w:pPr>
+      <w:proofErr w:type="spellStart"/>
+      <w:r>
+        <w:rPr>
+          <w:i/>
+          <w:sz w:val="22"/>
+          <w:szCs w:val="22"/>
+        </w:rPr>
+        <w:t>add_timers.m</w:t>
+      </w:r>
+      <w:proofErr w:type="spellEnd"/>
+    </w:p>
+    <w:p>
+      <w:pPr>
+        <w:pStyle w:val="ListParagraph"/>
+        <w:ind w:left="1080"/>
+        <w:rPr>
+          <w:i/>
           <w:sz w:val="22"/>
           <w:szCs w:val="22"/>
         </w:rPr>
@@ -2749,13 +2763,142 @@
       <w:proofErr w:type="spellStart"/>
       <w:r>
         <w:rPr>
-          <w:b/>
+          <w:i/>
           <w:sz w:val="22"/>
           <w:szCs w:val="22"/>
         </w:rPr>
         <w:t>outliers.m</w:t>
       </w:r>
-      <w:bookmarkEnd w:id="0"/>
+      <w:proofErr w:type="spellEnd"/>
+    </w:p>
+    <w:bookmarkEnd w:id="0"/>
+    <w:p>
+      <w:pPr>
+        <w:pStyle w:val="ListParagraph"/>
+        <w:ind w:left="1080"/>
+        <w:rPr>
+          <w:sz w:val="22"/>
+          <w:szCs w:val="22"/>
+        </w:rPr>
+      </w:pPr>
+    </w:p>
+    <w:p>
+      <w:pPr>
+        <w:rPr>
+          <w:sz w:val="22"/>
+          <w:szCs w:val="22"/>
+        </w:rPr>
+      </w:pPr>
+      <w:proofErr w:type="spellStart"/>
+      <w:r>
+        <w:rPr>
+          <w:b/>
+          <w:sz w:val="22"/>
+          <w:szCs w:val="22"/>
+        </w:rPr>
+        <w:t>add_timers.m</w:t>
+      </w:r>
+      <w:proofErr w:type="spellEnd"/>
+      <w:r>
+        <w:rPr>
+          <w:sz w:val="22"/>
+          <w:szCs w:val="22"/>
+        </w:rPr>
+        <w:t xml:space="preserve">: adds columns </w:t>
+      </w:r>
+      <w:proofErr w:type="spellStart"/>
+      <w:r>
+        <w:rPr>
+          <w:sz w:val="22"/>
+          <w:szCs w:val="22"/>
+        </w:rPr>
+        <w:t>day_timer</w:t>
+      </w:r>
+      <w:proofErr w:type="spellEnd"/>
+      <w:r>
+        <w:rPr>
+          <w:sz w:val="22"/>
+          <w:szCs w:val="22"/>
+        </w:rPr>
+        <w:t xml:space="preserve">, </w:t>
+      </w:r>
+      <w:proofErr w:type="spellStart"/>
+      <w:r>
+        <w:rPr>
+          <w:sz w:val="22"/>
+          <w:szCs w:val="22"/>
+        </w:rPr>
+        <w:t>week_timer</w:t>
+      </w:r>
+      <w:proofErr w:type="spellEnd"/>
+      <w:r>
+        <w:rPr>
+          <w:sz w:val="22"/>
+          <w:szCs w:val="22"/>
+        </w:rPr>
+        <w:t xml:space="preserve">, and </w:t>
+      </w:r>
+      <w:proofErr w:type="spellStart"/>
+      <w:r>
+        <w:rPr>
+          <w:sz w:val="22"/>
+          <w:szCs w:val="22"/>
+        </w:rPr>
+        <w:t>all_timer</w:t>
+      </w:r>
+      <w:proofErr w:type="spellEnd"/>
+      <w:r>
+        <w:rPr>
+          <w:sz w:val="22"/>
+          <w:szCs w:val="22"/>
+        </w:rPr>
+        <w:t xml:space="preserve">.    Called from within </w:t>
+      </w:r>
+    </w:p>
+    <w:p>
+      <w:pPr>
+        <w:ind w:left="720" w:firstLine="720"/>
+        <w:rPr>
+          <w:sz w:val="22"/>
+          <w:szCs w:val="22"/>
+        </w:rPr>
+      </w:pPr>
+      <w:proofErr w:type="spellStart"/>
+      <w:r>
+        <w:rPr>
+          <w:sz w:val="22"/>
+          <w:szCs w:val="22"/>
+        </w:rPr>
+        <w:t>read_FAVE_results.m</w:t>
+      </w:r>
+      <w:proofErr w:type="spellEnd"/>
+    </w:p>
+    <w:p>
+      <w:pPr>
+        <w:pStyle w:val="ListParagraph"/>
+        <w:ind w:left="1080"/>
+        <w:rPr>
+          <w:sz w:val="22"/>
+          <w:szCs w:val="22"/>
+        </w:rPr>
+      </w:pPr>
+    </w:p>
+    <w:p>
+      <w:pPr>
+        <w:rPr>
+          <w:sz w:val="22"/>
+          <w:szCs w:val="22"/>
+        </w:rPr>
+      </w:pPr>
+      <w:proofErr w:type="spellStart"/>
+      <w:r>
+        <w:rPr>
+          <w:b/>
+          <w:sz w:val="22"/>
+          <w:szCs w:val="22"/>
+        </w:rPr>
+        <w:t>outliers.m</w:t>
+      </w:r>
       <w:proofErr w:type="spellEnd"/>
       <w:r>
         <w:rPr>
@@ -2778,14 +2921,7 @@
           <w:sz w:val="22"/>
           <w:szCs w:val="22"/>
         </w:rPr>
-        <w:t xml:space="preserve"> from</w:t>
-      </w:r>
-      <w:r>
-        <w:rPr>
-          <w:sz w:val="22"/>
-          <w:szCs w:val="22"/>
-        </w:rPr>
-        <w:t xml:space="preserve"> d/tables</w:t>
+        <w:t xml:space="preserve"> from d/tables</w:t>
       </w:r>
       <w:proofErr w:type="gramStart"/>
       <w:r>
@@ -2831,12 +2967,14 @@
       <w:pPr>
         <w:ind w:firstLine="720"/>
         <w:rPr>
-          <w:sz w:val="22"/>
-          <w:szCs w:val="22"/>
-        </w:rPr>
-      </w:pPr>
-      <w:r>
-        <w:rPr>
+          <w:color w:val="000000" w:themeColor="text1"/>
+          <w:sz w:val="22"/>
+          <w:szCs w:val="22"/>
+        </w:rPr>
+      </w:pPr>
+      <w:r>
+        <w:rPr>
+          <w:color w:val="000000" w:themeColor="text1"/>
           <w:sz w:val="22"/>
           <w:szCs w:val="22"/>
         </w:rPr>
@@ -2845,6 +2983,7 @@
       <w:proofErr w:type="spellStart"/>
       <w:r>
         <w:rPr>
+          <w:color w:val="000000" w:themeColor="text1"/>
           <w:sz w:val="22"/>
           <w:szCs w:val="22"/>
         </w:rPr>
@@ -2853,6 +2992,97 @@
       <w:proofErr w:type="spellEnd"/>
       <w:r>
         <w:rPr>
+          <w:color w:val="000000" w:themeColor="text1"/>
+          <w:sz w:val="22"/>
+          <w:szCs w:val="22"/>
+        </w:rPr>
+        <w:t xml:space="preserve"> to d/tables</w:t>
+      </w:r>
+      <w:proofErr w:type="gramStart"/>
+      <w:r>
+        <w:rPr>
+          <w:color w:val="000000" w:themeColor="text1"/>
+          <w:sz w:val="22"/>
+          <w:szCs w:val="22"/>
+        </w:rPr>
+        <w:t>/ .</w:t>
+      </w:r>
+      <w:proofErr w:type="gramEnd"/>
+    </w:p>
+    <w:p>
+      <w:pPr>
+        <w:ind w:firstLine="720"/>
+        <w:rPr>
+          <w:rFonts w:cs="Times New Roman"/>
+          <w:color w:val="000000" w:themeColor="text1"/>
+          <w:sz w:val="22"/>
+          <w:szCs w:val="22"/>
+        </w:rPr>
+      </w:pPr>
+      <w:r>
+        <w:rPr>
+          <w:i/>
+          <w:color w:val="000000" w:themeColor="text1"/>
+          <w:sz w:val="22"/>
+          <w:szCs w:val="22"/>
+        </w:rPr>
+        <w:t>Only</w:t>
+      </w:r>
+      <w:r>
+        <w:rPr>
+          <w:color w:val="000000" w:themeColor="text1"/>
+          <w:sz w:val="22"/>
+          <w:szCs w:val="22"/>
+        </w:rPr>
+        <w:t xml:space="preserve"> for </w:t>
+      </w:r>
+      <w:proofErr w:type="spellStart"/>
+      <w:r>
+        <w:rPr>
+          <w:color w:val="000000" w:themeColor="text1"/>
+          <w:sz w:val="22"/>
+          <w:szCs w:val="22"/>
+        </w:rPr>
+        <w:t>VOW_norm.mat</w:t>
+      </w:r>
+      <w:proofErr w:type="spellEnd"/>
+      <w:r>
+        <w:rPr>
+          <w:color w:val="000000" w:themeColor="text1"/>
+          <w:sz w:val="22"/>
+          <w:szCs w:val="22"/>
+        </w:rPr>
+        <w:t xml:space="preserve"> and VOW_norm.csv</w:t>
+      </w:r>
+      <w:r>
+        <w:rPr>
+          <w:color w:val="000000" w:themeColor="text1"/>
+          <w:sz w:val="22"/>
+          <w:szCs w:val="22"/>
+        </w:rPr>
+        <w:t xml:space="preserve">. Not done on </w:t>
+      </w:r>
+      <w:proofErr w:type="spellStart"/>
+      <w:r>
+        <w:rPr>
+          <w:color w:val="000000" w:themeColor="text1"/>
+          <w:sz w:val="22"/>
+          <w:szCs w:val="22"/>
+        </w:rPr>
+        <w:t>nonnormalized</w:t>
+      </w:r>
+      <w:proofErr w:type="spellEnd"/>
+      <w:r>
+        <w:rPr>
+          <w:color w:val="000000" w:themeColor="text1"/>
+          <w:sz w:val="22"/>
+          <w:szCs w:val="22"/>
+        </w:rPr>
+        <w:t xml:space="preserve"> table.</w:t>
+      </w:r>
+      <w:r>
+        <w:rPr>
+          <w:color w:val="000000" w:themeColor="text1"/>
           <w:sz w:val="22"/>
           <w:szCs w:val="22"/>
         </w:rPr>
@@ -2860,37 +3090,109 @@
       </w:r>
       <w:r>
         <w:rPr>
-          <w:sz w:val="22"/>
-          <w:szCs w:val="22"/>
-        </w:rPr>
-        <w:t>to</w:t>
-      </w:r>
-      <w:r>
-        <w:rPr>
-          <w:sz w:val="22"/>
-          <w:szCs w:val="22"/>
-        </w:rPr>
-        <w:t xml:space="preserve"> d/tables</w:t>
-      </w:r>
-      <w:proofErr w:type="gramStart"/>
-      <w:r>
-        <w:rPr>
-          <w:sz w:val="22"/>
-          <w:szCs w:val="22"/>
-        </w:rPr>
-        <w:t>/ .</w:t>
-      </w:r>
-      <w:proofErr w:type="gramEnd"/>
-    </w:p>
-    <w:p>
-      <w:pPr>
-        <w:rPr>
-          <w:sz w:val="22"/>
-          <w:szCs w:val="22"/>
-        </w:rPr>
-      </w:pPr>
-      <w:r>
-        <w:rPr>
+          <w:rFonts w:cs="Times New Roman"/>
+          <w:color w:val="000000" w:themeColor="text1"/>
+          <w:sz w:val="22"/>
+          <w:szCs w:val="22"/>
+        </w:rPr>
+        <w:t xml:space="preserve">Prints out  </w:t>
+      </w:r>
+    </w:p>
+    <w:p>
+      <w:pPr>
+        <w:ind w:firstLine="720"/>
+        <w:rPr>
+          <w:rFonts w:cs="Times New Roman"/>
+          <w:color w:val="000000" w:themeColor="text1"/>
+          <w:sz w:val="22"/>
+          <w:szCs w:val="22"/>
+        </w:rPr>
+      </w:pPr>
+      <w:r>
+        <w:rPr>
+          <w:rFonts w:cs="Times New Roman"/>
+          <w:color w:val="000000" w:themeColor="text1"/>
+          <w:sz w:val="22"/>
+          <w:szCs w:val="22"/>
+        </w:rPr>
+        <w:t xml:space="preserve">summary of % </w:t>
+      </w:r>
+      <w:proofErr w:type="spellStart"/>
+      <w:r>
+        <w:rPr>
+          <w:rFonts w:cs="Times New Roman"/>
+          <w:color w:val="000000" w:themeColor="text1"/>
+          <w:sz w:val="22"/>
+          <w:szCs w:val="22"/>
+        </w:rPr>
+        <w:t>of</w:t>
+      </w:r>
+      <w:proofErr w:type="spellEnd"/>
+      <w:r>
+        <w:rPr>
+          <w:rFonts w:cs="Times New Roman"/>
+          <w:color w:val="000000" w:themeColor="text1"/>
+          <w:sz w:val="22"/>
+          <w:szCs w:val="22"/>
+        </w:rPr>
+        <w:t xml:space="preserve"> outliers by instance, with total of data and amount on data that is outliers.</w:t>
+      </w:r>
+    </w:p>
+    <w:p>
+      <w:pPr>
+        <w:ind w:firstLine="720"/>
+        <w:rPr>
+          <w:sz w:val="22"/>
+          <w:szCs w:val="22"/>
+        </w:rPr>
+      </w:pPr>
+      <w:r>
+        <w:rPr>
+          <w:rFonts w:cs="Times New Roman"/>
+          <w:color w:val="000000" w:themeColor="text1"/>
+          <w:sz w:val="22"/>
+          <w:szCs w:val="22"/>
+        </w:rPr>
+        <w:t xml:space="preserve">Called from within </w:t>
+      </w:r>
+      <w:proofErr w:type="spellStart"/>
+      <w:r>
+        <w:rPr>
+          <w:sz w:val="22"/>
+          <w:szCs w:val="22"/>
+        </w:rPr>
+        <w:t>read_FAVE_results.m</w:t>
+      </w:r>
+      <w:proofErr w:type="spellEnd"/>
+      <w:r>
+        <w:rPr>
+          <w:sz w:val="22"/>
+          <w:szCs w:val="22"/>
+        </w:rPr>
+        <w:t>.</w:t>
+      </w:r>
+    </w:p>
+    <w:p>
+      <w:pPr>
+        <w:ind w:firstLine="720"/>
+        <w:rPr>
+          <w:color w:val="000000" w:themeColor="text1"/>
+          <w:sz w:val="22"/>
+          <w:szCs w:val="22"/>
+        </w:rPr>
+      </w:pPr>
+    </w:p>
+    <w:p>
+      <w:pPr>
+        <w:rPr>
+          <w:color w:val="000000" w:themeColor="text1"/>
+          <w:sz w:val="22"/>
+          <w:szCs w:val="22"/>
+        </w:rPr>
+      </w:pPr>
+      <w:r>
+        <w:rPr>
+          <w:color w:val="000000" w:themeColor="text1"/>
           <w:sz w:val="22"/>
           <w:szCs w:val="22"/>
         </w:rPr>
@@ -2904,6 +3206,96 @@
           <w:ilvl w:val="0"/>
           <w:numId w:val="1"/>
         </w:numPr>
+        <w:rPr>
+          <w:sz w:val="22"/>
+          <w:szCs w:val="22"/>
+        </w:rPr>
+      </w:pPr>
+      <w:r>
+        <w:rPr>
+          <w:sz w:val="22"/>
+          <w:szCs w:val="22"/>
+        </w:rPr>
+        <w:t xml:space="preserve">Adds </w:t>
+      </w:r>
+      <w:proofErr w:type="spellStart"/>
+      <w:r>
+        <w:rPr>
+          <w:sz w:val="22"/>
+          <w:szCs w:val="22"/>
+        </w:rPr>
+        <w:t>syll</w:t>
+      </w:r>
+      <w:proofErr w:type="spellEnd"/>
+      <w:r>
+        <w:rPr>
+          <w:sz w:val="22"/>
+          <w:szCs w:val="22"/>
+        </w:rPr>
+        <w:t>[</w:t>
+      </w:r>
+      <w:r>
+        <w:rPr>
+          <w:sz w:val="22"/>
+          <w:szCs w:val="22"/>
+        </w:rPr>
+        <w:t>able</w:t>
+      </w:r>
+      <w:r>
+        <w:rPr>
+          <w:sz w:val="22"/>
+          <w:szCs w:val="22"/>
+        </w:rPr>
+        <w:t>]</w:t>
+      </w:r>
+      <w:r>
+        <w:rPr>
+          <w:sz w:val="22"/>
+          <w:szCs w:val="22"/>
+        </w:rPr>
+        <w:t xml:space="preserve"> column.</w:t>
+      </w:r>
+    </w:p>
+    <w:p>
+      <w:pPr>
+        <w:pStyle w:val="ListParagraph"/>
+        <w:numPr>
+          <w:ilvl w:val="0"/>
+          <w:numId w:val="1"/>
+        </w:numPr>
+        <w:rPr>
+          <w:sz w:val="22"/>
+          <w:szCs w:val="22"/>
+        </w:rPr>
+      </w:pPr>
+      <w:r>
+        <w:rPr>
+          <w:sz w:val="22"/>
+          <w:szCs w:val="22"/>
+        </w:rPr>
+        <w:t xml:space="preserve">Adds </w:t>
+      </w:r>
+      <w:proofErr w:type="spellStart"/>
+      <w:r>
+        <w:rPr>
+          <w:sz w:val="22"/>
+          <w:szCs w:val="22"/>
+        </w:rPr>
+        <w:t>is_outlier</w:t>
+      </w:r>
+      <w:proofErr w:type="spellEnd"/>
+      <w:r>
+        <w:rPr>
+          <w:sz w:val="22"/>
+          <w:szCs w:val="22"/>
+        </w:rPr>
+        <w:t xml:space="preserve"> column.</w:t>
+      </w:r>
+    </w:p>
+    <w:p>
+      <w:pPr>
+        <w:pStyle w:val="ListParagraph"/>
+        <w:ind w:left="1080"/>
         <w:rPr>
           <w:sz w:val="22"/>
           <w:szCs w:val="22"/>

</xml_diff>